<commit_message>
adding docs + renaming
</commit_message>
<xml_diff>
--- a/Spark/Spark_Doc.docx
+++ b/Spark/Spark_Doc.docx
@@ -4,7 +4,6 @@
   <w:body>
     <w:p>
       <w:pPr>
-        <w:pStyle w:val="berschrift1"/>
         <w:rPr>
           <w:rFonts w:eastAsia="Times New Roman"/>
           <w:lang w:val="en-GB" w:eastAsia="de-DE"/>
@@ -15,210 +14,32 @@
           <w:rFonts w:eastAsia="Times New Roman"/>
           <w:lang w:val="en-GB" w:eastAsia="de-DE"/>
         </w:rPr>
-        <w:t>Systems Design Primer</w:t>
+        <w:t>Load the co</w:t>
+      </w:r>
+      <w:bookmarkStart w:id="0" w:name="_GoBack"/>
+      <w:bookmarkEnd w:id="0"/>
+      <w:r>
+        <w:rPr>
+          <w:rFonts w:eastAsia="Times New Roman"/>
+          <w:lang w:val="en-GB" w:eastAsia="de-DE"/>
+        </w:rPr>
+        <w:t xml:space="preserve">mplete Shakespeare writings, strip the header and search for the #24 most used word in his writings. </w:t>
+      </w:r>
+      <w:r>
+        <w:rPr>
+          <w:rFonts w:eastAsia="Times New Roman"/>
+          <w:lang w:val="en-GB" w:eastAsia="de-DE"/>
+        </w:rPr>
+        <w:br/>
+        <w:t>Provide your code in one pdf, txt or by one link!</w:t>
       </w:r>
     </w:p>
     <w:p>
       <w:pPr>
         <w:rPr>
-          <w:lang w:val="en-GB" w:eastAsia="de-DE"/>
+          <w:lang w:val="en-GB"/>
         </w:rPr>
       </w:pPr>
-      <w:r>
-        <w:rPr>
-          <w:lang w:val="en-GB" w:eastAsia="de-DE"/>
-        </w:rPr>
-        <w:t>Read the systems design primer thoroughly!</w:t>
-      </w:r>
-    </w:p>
-    <w:p>
-      <w:pPr>
-        <w:rPr>
-          <w:lang w:val="en-GB" w:eastAsia="de-DE"/>
-        </w:rPr>
-      </w:pPr>
-      <w:r>
-        <w:rPr>
-          <w:lang w:val="en-GB" w:eastAsia="de-DE"/>
-        </w:rPr>
-        <w:t>Answer the following questions in a few sentences:</w:t>
-      </w:r>
-    </w:p>
-    <w:p>
-      <w:pPr>
-        <w:pStyle w:val="berschrift2"/>
-        <w:rPr>
-          <w:lang w:val="en-GB" w:eastAsia="de-DE"/>
-        </w:rPr>
-      </w:pPr>
-      <w:r>
-        <w:rPr>
-          <w:lang w:val="en-GB" w:eastAsia="de-DE"/>
-        </w:rPr>
-        <w:t>What is the difference between latency and throughput?</w:t>
-      </w:r>
-    </w:p>
-    <w:p>
-      <w:pPr>
-        <w:rPr>
-          <w:lang w:val="en-GB" w:eastAsia="de-DE"/>
-        </w:rPr>
-      </w:pPr>
-      <w:bookmarkStart w:id="0" w:name="_GoBack"/>
-      <w:bookmarkEnd w:id="0"/>
-    </w:p>
-    <w:p>
-      <w:pPr>
-        <w:pStyle w:val="berschrift2"/>
-        <w:rPr>
-          <w:lang w:val="en-GB" w:eastAsia="de-DE"/>
-        </w:rPr>
-      </w:pPr>
-      <w:r>
-        <w:rPr>
-          <w:lang w:val="en-GB" w:eastAsia="de-DE"/>
-        </w:rPr>
-        <w:t>What would you design a AP or a CP System?</w:t>
-      </w:r>
-    </w:p>
-    <w:p>
-      <w:pPr>
-        <w:rPr>
-          <w:lang w:val="en-GB" w:eastAsia="de-DE"/>
-        </w:rPr>
-      </w:pPr>
-    </w:p>
-    <w:p>
-      <w:pPr>
-        <w:pStyle w:val="berschrift2"/>
-        <w:rPr>
-          <w:lang w:val="en-GB" w:eastAsia="de-DE"/>
-        </w:rPr>
-      </w:pPr>
-      <w:r>
-        <w:rPr>
-          <w:lang w:val="en-GB" w:eastAsia="de-DE"/>
-        </w:rPr>
-        <w:t>What is replication, failover and how does Redis replication work?</w:t>
-      </w:r>
-    </w:p>
-    <w:p>
-      <w:pPr>
-        <w:rPr>
-          <w:lang w:val="en-GB" w:eastAsia="de-DE"/>
-        </w:rPr>
-      </w:pPr>
-    </w:p>
-    <w:p>
-      <w:pPr>
-        <w:pStyle w:val="berschrift2"/>
-        <w:rPr>
-          <w:lang w:val="en-GB" w:eastAsia="de-DE"/>
-        </w:rPr>
-      </w:pPr>
-      <w:r>
-        <w:rPr>
-          <w:lang w:val="en-GB" w:eastAsia="de-DE"/>
-        </w:rPr>
-        <w:t>What would be the perfect database / database model for your SWT PET project if you would have to scale large and having some 10.000 clients?</w:t>
-      </w:r>
-    </w:p>
-    <w:p>
-      <w:pPr>
-        <w:rPr>
-          <w:lang w:val="en-GB" w:eastAsia="de-DE"/>
-        </w:rPr>
-      </w:pPr>
-    </w:p>
-    <w:p>
-      <w:pPr>
-        <w:pStyle w:val="berschrift2"/>
-        <w:rPr>
-          <w:lang w:val="en-GB" w:eastAsia="de-DE"/>
-        </w:rPr>
-      </w:pPr>
-      <w:r>
-        <w:rPr>
-          <w:lang w:val="en-GB" w:eastAsia="de-DE"/>
-        </w:rPr>
-        <w:t>What are the advantages and disadvanteges of (web) caching?</w:t>
-      </w:r>
-    </w:p>
-    <w:p>
-      <w:pPr>
-        <w:rPr>
-          <w:lang w:val="en-GB" w:eastAsia="de-DE"/>
-        </w:rPr>
-      </w:pPr>
-    </w:p>
-    <w:p>
-      <w:pPr>
-        <w:pStyle w:val="berschrift2"/>
-        <w:rPr>
-          <w:lang w:val="en-GB" w:eastAsia="de-DE"/>
-        </w:rPr>
-      </w:pPr>
-      <w:r>
-        <w:rPr>
-          <w:lang w:val="en-GB" w:eastAsia="de-DE"/>
-        </w:rPr>
-        <w:t>What is the difference between RPC and Rest?</w:t>
-      </w:r>
-    </w:p>
-    <w:p>
-      <w:pPr>
-        <w:rPr>
-          <w:lang w:val="en-GB" w:eastAsia="de-DE"/>
-        </w:rPr>
-      </w:pPr>
-    </w:p>
-    <w:p>
-      <w:pPr>
-        <w:pStyle w:val="berschrift2"/>
-        <w:rPr>
-          <w:lang w:val="en-GB" w:eastAsia="de-DE"/>
-        </w:rPr>
-      </w:pPr>
-      <w:r>
-        <w:rPr>
-          <w:lang w:val="en-GB" w:eastAsia="de-DE"/>
-        </w:rPr>
-        <w:t>How many cores does the Stackoverflow Servers have, with what chip Hz and how many MB L2 cache?</w:t>
-      </w:r>
-    </w:p>
-    <w:p>
-      <w:pPr>
-        <w:rPr>
-          <w:lang w:val="en-GB" w:eastAsia="de-DE"/>
-        </w:rPr>
-      </w:pPr>
-    </w:p>
-    <w:p>
-      <w:pPr>
-        <w:pStyle w:val="berschrift1"/>
-        <w:rPr>
-          <w:lang w:val="en-GB" w:eastAsia="de-DE"/>
-        </w:rPr>
-      </w:pPr>
-      <w:r>
-        <w:rPr>
-          <w:lang w:val="en-GB" w:eastAsia="de-DE"/>
-        </w:rPr>
-        <w:t>GPU</w:t>
-      </w:r>
-    </w:p>
-    <w:p>
-      <w:pPr>
-        <w:rPr>
-          <w:lang w:val="en-GB" w:eastAsia="de-DE"/>
-        </w:rPr>
-      </w:pPr>
-      <w:r>
-        <w:rPr>
-          <w:lang w:val="en-GB" w:eastAsia="de-DE"/>
-        </w:rPr>
-        <w:t>How would you get a simple GPU "Hello World" Example run on Google or AWS? (theoretically. Not practically!)</w:t>
-      </w:r>
     </w:p>
     <w:sectPr>
       <w:pgSz w:w="12240" w:h="15840"/>

</xml_diff>

<commit_message>
done with the coding example
</commit_message>
<xml_diff>
--- a/Spark/Spark_Doc.docx
+++ b/Spark/Spark_Doc.docx
@@ -4,6 +4,7 @@
   <w:body>
     <w:p>
       <w:pPr>
+        <w:pStyle w:val="berschrift1"/>
         <w:rPr>
           <w:rFonts w:eastAsia="Times New Roman"/>
           <w:lang w:val="en-GB" w:eastAsia="de-DE"/>
@@ -14,32 +15,1910 @@
           <w:rFonts w:eastAsia="Times New Roman"/>
           <w:lang w:val="en-GB" w:eastAsia="de-DE"/>
         </w:rPr>
-        <w:t>Load the co</w:t>
+        <w:t>Task</w:t>
+      </w:r>
+    </w:p>
+    <w:p>
+      <w:pPr>
+        <w:rPr>
+          <w:rFonts w:eastAsia="Times New Roman"/>
+          <w:lang w:val="en-GB" w:eastAsia="de-DE"/>
+        </w:rPr>
+      </w:pPr>
+      <w:r>
+        <w:rPr>
+          <w:rFonts w:eastAsia="Times New Roman"/>
+          <w:lang w:val="en-GB" w:eastAsia="de-DE"/>
+        </w:rPr>
+        <w:t xml:space="preserve">Load the complete Shakespeare writings, strip the header and search for the #24 most used word in his writings. </w:t>
+      </w:r>
+      <w:r>
+        <w:rPr>
+          <w:rFonts w:eastAsia="Times New Roman"/>
+          <w:lang w:val="en-GB" w:eastAsia="de-DE"/>
+        </w:rPr>
+        <w:br/>
+        <w:t>Provide your code in one pdf, txt or by one link!</w:t>
+      </w:r>
+    </w:p>
+    <w:p>
+      <w:pPr>
+        <w:pStyle w:val="berschrift1"/>
+        <w:rPr>
+          <w:lang w:val="en-GB"/>
+        </w:rPr>
+      </w:pPr>
+      <w:r>
+        <w:rPr>
+          <w:lang w:val="en-GB"/>
+        </w:rPr>
+        <w:t>Setup Spark</w:t>
+      </w:r>
+    </w:p>
+    <w:p>
+      <w:pPr>
+        <w:pStyle w:val="berschrift2"/>
+        <w:rPr>
+          <w:lang w:val="en-GB"/>
+        </w:rPr>
+      </w:pPr>
+      <w:r>
+        <w:rPr>
+          <w:lang w:val="en-GB"/>
+        </w:rPr>
+        <w:t>Try: install on windows</w:t>
+      </w:r>
+    </w:p>
+    <w:p>
+      <w:pPr>
+        <w:rPr>
+          <w:lang w:val="en-GB"/>
+        </w:rPr>
+      </w:pPr>
+      <w:hyperlink r:id="rId5" w:history="1">
+        <w:r>
+          <w:rPr>
+            <w:rStyle w:val="Hyperlink"/>
+            <w:lang w:val="en-GB"/>
+          </w:rPr>
+          <w:t>https://blog.sicara.com/get-started-pyspark-jupyter-guide-tutorial-ae2fe84f594f</w:t>
+        </w:r>
+      </w:hyperlink>
+    </w:p>
+    <w:p>
+      <w:pPr>
+        <w:rPr>
+          <w:lang w:val="en-GB"/>
+        </w:rPr>
+      </w:pPr>
+      <w:hyperlink r:id="rId6" w:history="1">
+        <w:r>
+          <w:rPr>
+            <w:rStyle w:val="Hyperlink"/>
+            <w:lang w:val="en-GB"/>
+          </w:rPr>
+          <w:t>https://medium.com/@GalarnykMichael/install-spark-on-windows-pyspark-4498a5d8d66c</w:t>
+        </w:r>
+      </w:hyperlink>
+    </w:p>
+    <w:p>
+      <w:pPr>
+        <w:rPr>
+          <w:lang w:val="en-GB"/>
+        </w:rPr>
+      </w:pPr>
+      <w:r>
+        <w:rPr>
+          <w:lang w:val="en-GB"/>
+        </w:rPr>
+        <w:t>Doesn’t work:</w:t>
+      </w:r>
+    </w:p>
+    <w:p>
+      <w:pPr>
+        <w:rPr>
+          <w:lang w:val="en-GB"/>
+        </w:rPr>
+      </w:pPr>
+      <w:r>
+        <w:rPr>
+          <w:noProof/>
+        </w:rPr>
+        <w:drawing>
+          <wp:inline distT="0" distB="0" distL="0" distR="0" wp14:anchorId="36F4C484" wp14:editId="6723C827">
+            <wp:extent cx="4449242" cy="3641321"/>
+            <wp:effectExtent l="0" t="0" r="8890" b="0"/>
+            <wp:docPr id="3" name="Grafik 3"/>
+            <wp:cNvGraphicFramePr>
+              <a:graphicFrameLocks xmlns:a="http://schemas.openxmlformats.org/drawingml/2006/main" noChangeAspect="1"/>
+            </wp:cNvGraphicFramePr>
+            <a:graphic xmlns:a="http://schemas.openxmlformats.org/drawingml/2006/main">
+              <a:graphicData uri="http://schemas.openxmlformats.org/drawingml/2006/picture">
+                <pic:pic xmlns:pic="http://schemas.openxmlformats.org/drawingml/2006/picture">
+                  <pic:nvPicPr>
+                    <pic:cNvPr id="1" name=""/>
+                    <pic:cNvPicPr/>
+                  </pic:nvPicPr>
+                  <pic:blipFill>
+                    <a:blip r:embed="rId7"/>
+                    <a:stretch>
+                      <a:fillRect/>
+                    </a:stretch>
+                  </pic:blipFill>
+                  <pic:spPr>
+                    <a:xfrm>
+                      <a:off x="0" y="0"/>
+                      <a:ext cx="4463873" cy="3653296"/>
+                    </a:xfrm>
+                    <a:prstGeom prst="rect">
+                      <a:avLst/>
+                    </a:prstGeom>
+                  </pic:spPr>
+                </pic:pic>
+              </a:graphicData>
+            </a:graphic>
+          </wp:inline>
+        </w:drawing>
+      </w:r>
+    </w:p>
+    <w:p>
+      <w:pPr>
+        <w:rPr>
+          <w:lang w:val="en-GB"/>
+        </w:rPr>
+      </w:pPr>
+      <w:hyperlink r:id="rId8" w:history="1">
+        <w:r>
+          <w:rPr>
+            <w:rStyle w:val="Hyperlink"/>
+            <w:lang w:val="en-GB"/>
+          </w:rPr>
+          <w:t>https://stackoverflow.com/questions/47761758/pyspark-python-issue-py4jjavaerror-an-error-occurred-while-calling-o48-showstr</w:t>
+        </w:r>
+      </w:hyperlink>
+    </w:p>
+    <w:p>
+      <w:pPr>
+        <w:rPr>
+          <w:lang w:val="en-GB"/>
+        </w:rPr>
+      </w:pPr>
+      <w:r>
+        <w:rPr>
+          <w:noProof/>
+        </w:rPr>
+        <w:drawing>
+          <wp:inline distT="0" distB="0" distL="0" distR="0" wp14:anchorId="62C275F4" wp14:editId="59340029">
+            <wp:extent cx="4594282" cy="1116578"/>
+            <wp:effectExtent l="0" t="0" r="0" b="7620"/>
+            <wp:docPr id="4" name="Grafik 4"/>
+            <wp:cNvGraphicFramePr>
+              <a:graphicFrameLocks xmlns:a="http://schemas.openxmlformats.org/drawingml/2006/main" noChangeAspect="1"/>
+            </wp:cNvGraphicFramePr>
+            <a:graphic xmlns:a="http://schemas.openxmlformats.org/drawingml/2006/main">
+              <a:graphicData uri="http://schemas.openxmlformats.org/drawingml/2006/picture">
+                <pic:pic xmlns:pic="http://schemas.openxmlformats.org/drawingml/2006/picture">
+                  <pic:nvPicPr>
+                    <pic:cNvPr id="1" name=""/>
+                    <pic:cNvPicPr/>
+                  </pic:nvPicPr>
+                  <pic:blipFill>
+                    <a:blip r:embed="rId9"/>
+                    <a:stretch>
+                      <a:fillRect/>
+                    </a:stretch>
+                  </pic:blipFill>
+                  <pic:spPr>
+                    <a:xfrm>
+                      <a:off x="0" y="0"/>
+                      <a:ext cx="4650500" cy="1130241"/>
+                    </a:xfrm>
+                    <a:prstGeom prst="rect">
+                      <a:avLst/>
+                    </a:prstGeom>
+                  </pic:spPr>
+                </pic:pic>
+              </a:graphicData>
+            </a:graphic>
+          </wp:inline>
+        </w:drawing>
+      </w:r>
+    </w:p>
+    <w:p>
+      <w:pPr>
+        <w:pStyle w:val="berschrift2"/>
+        <w:rPr>
+          <w:lang w:val="en-GB"/>
+        </w:rPr>
+      </w:pPr>
+      <w:r>
+        <w:rPr>
+          <w:lang w:val="en-GB"/>
+        </w:rPr>
+        <w:t>try</w:t>
+      </w:r>
+      <w:r>
+        <w:rPr>
+          <w:lang w:val="en-GB"/>
+        </w:rPr>
+        <w:t xml:space="preserve">: Docker </w:t>
+      </w:r>
+      <w:r>
+        <w:rPr>
+          <w:lang w:val="en-GB"/>
+        </w:rPr>
+        <w:t>–</w:t>
+      </w:r>
+      <w:r>
+        <w:rPr>
+          <w:lang w:val="en-GB"/>
+        </w:rPr>
+        <w:t xml:space="preserve"> pyspark</w:t>
+      </w:r>
+    </w:p>
+    <w:p>
+      <w:pPr>
+        <w:pStyle w:val="Listenabsatz"/>
+        <w:numPr>
+          <w:ilvl w:val="0"/>
+          <w:numId w:val="2"/>
+        </w:numPr>
+        <w:ind w:left="426"/>
+        <w:rPr>
+          <w:lang w:val="en-GB"/>
+        </w:rPr>
+      </w:pPr>
+      <w:r>
+        <w:rPr>
+          <w:lang w:val="en-GB"/>
+        </w:rPr>
+        <w:lastRenderedPageBreak/>
+        <w:t>Setup a Vagrant VM</w:t>
+      </w:r>
+      <w:r>
+        <w:rPr>
+          <w:lang w:val="en-GB"/>
+        </w:rPr>
+        <w:t xml:space="preserve">: </w:t>
+      </w:r>
+      <w:r>
+        <w:rPr>
+          <w:lang w:val="en-GB"/>
+        </w:rPr>
+        <w:t>v</w:t>
+      </w:r>
+      <w:r>
+        <w:rPr>
+          <w:lang w:val="en-GB"/>
+        </w:rPr>
+        <w:t>agrant init</w:t>
+      </w:r>
+    </w:p>
+    <w:p>
+      <w:pPr>
+        <w:pStyle w:val="Listenabsatz"/>
+        <w:numPr>
+          <w:ilvl w:val="0"/>
+          <w:numId w:val="2"/>
+        </w:numPr>
+        <w:tabs>
+          <w:tab w:val="left" w:pos="916"/>
+          <w:tab w:val="left" w:pos="1832"/>
+          <w:tab w:val="left" w:pos="2748"/>
+          <w:tab w:val="left" w:pos="3664"/>
+          <w:tab w:val="left" w:pos="4580"/>
+          <w:tab w:val="left" w:pos="5496"/>
+          <w:tab w:val="left" w:pos="6412"/>
+          <w:tab w:val="left" w:pos="7328"/>
+          <w:tab w:val="left" w:pos="8244"/>
+          <w:tab w:val="left" w:pos="9160"/>
+          <w:tab w:val="left" w:pos="10076"/>
+          <w:tab w:val="left" w:pos="10992"/>
+          <w:tab w:val="left" w:pos="11908"/>
+          <w:tab w:val="left" w:pos="12824"/>
+          <w:tab w:val="left" w:pos="13740"/>
+          <w:tab w:val="left" w:pos="14656"/>
+        </w:tabs>
+        <w:spacing w:before="0" w:after="0" w:line="240" w:lineRule="auto"/>
+        <w:ind w:left="426"/>
+        <w:rPr>
+          <w:rFonts w:ascii="Courier New" w:eastAsia="Times New Roman" w:hAnsi="Courier New" w:cs="Courier New"/>
+          <w:lang w:val="en-GB" w:eastAsia="de-DE"/>
+        </w:rPr>
+      </w:pPr>
+      <w:r>
+        <w:rPr>
+          <w:lang w:val="en-GB"/>
+        </w:rPr>
+        <w:t>Setup a docker in the VM</w:t>
+      </w:r>
+      <w:r>
+        <w:rPr>
+          <w:lang w:val="en-GB"/>
+        </w:rPr>
+        <w:t xml:space="preserve">: </w:t>
+      </w:r>
+      <w:r>
+        <w:rPr>
+          <w:lang w:val="en-GB"/>
+        </w:rPr>
+        <w:t>Refresh the vagrantfile</w:t>
+      </w:r>
+      <w:r>
+        <w:rPr>
+          <w:lang w:val="en-GB"/>
+        </w:rPr>
+        <w:t xml:space="preserve"> / </w:t>
+      </w:r>
+      <w:r>
+        <w:rPr>
+          <w:rFonts w:ascii="Courier New" w:eastAsia="Times New Roman" w:hAnsi="Courier New" w:cs="Courier New"/>
+          <w:lang w:val="en-GB" w:eastAsia="de-DE"/>
+        </w:rPr>
+        <w:t>v</w:t>
+      </w:r>
+      <w:r>
+        <w:rPr>
+          <w:rFonts w:ascii="Courier New" w:eastAsia="Times New Roman" w:hAnsi="Courier New" w:cs="Courier New"/>
+          <w:lang w:val="en-GB" w:eastAsia="de-DE"/>
+        </w:rPr>
+        <w:t>agrant up</w:t>
+      </w:r>
+      <w:r>
+        <w:rPr>
+          <w:rFonts w:ascii="Courier New" w:eastAsia="Times New Roman" w:hAnsi="Courier New" w:cs="Courier New"/>
+          <w:lang w:val="en-GB" w:eastAsia="de-DE"/>
+        </w:rPr>
+        <w:t xml:space="preserve"> / </w:t>
+      </w:r>
+      <w:r>
+        <w:rPr>
+          <w:rFonts w:ascii="Courier New" w:eastAsia="Times New Roman" w:hAnsi="Courier New" w:cs="Courier New"/>
+          <w:lang w:val="en-GB" w:eastAsia="de-DE"/>
+        </w:rPr>
+        <w:t>v</w:t>
+      </w:r>
+      <w:r>
+        <w:rPr>
+          <w:rFonts w:ascii="Courier New" w:eastAsia="Times New Roman" w:hAnsi="Courier New" w:cs="Courier New"/>
+          <w:lang w:val="en-GB" w:eastAsia="de-DE"/>
+        </w:rPr>
+        <w:t>agrant ssh</w:t>
+      </w:r>
+    </w:p>
+    <w:p>
+      <w:pPr>
+        <w:pStyle w:val="Listenabsatz"/>
+        <w:numPr>
+          <w:ilvl w:val="0"/>
+          <w:numId w:val="2"/>
+        </w:numPr>
+        <w:ind w:left="426"/>
+        <w:rPr>
+          <w:rFonts w:cstheme="minorHAnsi"/>
+          <w:lang w:val="en-GB"/>
+        </w:rPr>
+      </w:pPr>
+      <w:r>
+        <w:rPr>
+          <w:caps/>
+          <w:lang w:val="en-GB"/>
+        </w:rPr>
+        <w:t>G</w:t>
+      </w:r>
+      <w:r>
+        <w:rPr>
+          <w:lang w:val="en-GB"/>
+        </w:rPr>
+        <w:t xml:space="preserve">et </w:t>
+      </w:r>
+      <w:r>
+        <w:rPr>
+          <w:lang w:val="en-GB"/>
+        </w:rPr>
+        <w:t>an image</w:t>
+      </w:r>
+      <w:r>
+        <w:rPr>
+          <w:lang w:val="en-GB"/>
+        </w:rPr>
+        <w:t xml:space="preserve">: </w:t>
+      </w:r>
+      <w:r>
+        <w:rPr>
+          <w:rFonts w:ascii="Courier New" w:eastAsia="Times New Roman" w:hAnsi="Courier New" w:cs="Courier New"/>
+          <w:lang w:val="en-GB" w:eastAsia="de-DE"/>
+        </w:rPr>
+        <w:t>docker pull jupyter/pyspark-notebook</w:t>
+      </w:r>
+      <w:r>
+        <w:rPr>
+          <w:lang w:val="en-GB"/>
+        </w:rPr>
+        <w:br/>
+      </w:r>
+      <w:hyperlink r:id="rId10" w:history="1">
+        <w:r>
+          <w:rPr>
+            <w:rStyle w:val="Hyperlink"/>
+            <w:lang w:val="en-GB"/>
+          </w:rPr>
+          <w:t>https://hub.docker.com/r/jupyter/pyspark-notebook</w:t>
+        </w:r>
+      </w:hyperlink>
+      <w:r>
+        <w:rPr>
+          <w:lang w:val="en-GB"/>
+        </w:rPr>
+        <w:t xml:space="preserve"> </w:t>
+      </w:r>
+      <w:r>
+        <w:rPr>
+          <w:lang w:val="en-GB"/>
+        </w:rPr>
+        <w:br/>
+      </w:r>
+      <w:r>
+        <w:rPr>
+          <w:lang w:val="en-GB"/>
+        </w:rPr>
+        <w:t xml:space="preserve">More information about the images: </w:t>
+      </w:r>
+      <w:hyperlink r:id="rId11" w:history="1">
+        <w:r>
+          <w:rPr>
+            <w:rStyle w:val="Hyperlink"/>
+            <w:rFonts w:cstheme="minorHAnsi"/>
+            <w:lang w:val="en-GB"/>
+          </w:rPr>
+          <w:t>https://jupyter-docker-stacks.readthedocs.io/en/latest/using/selecting.html</w:t>
+        </w:r>
+      </w:hyperlink>
+    </w:p>
+    <w:p>
+      <w:pPr>
+        <w:pStyle w:val="Listenabsatz"/>
+        <w:numPr>
+          <w:ilvl w:val="0"/>
+          <w:numId w:val="2"/>
+        </w:numPr>
+        <w:tabs>
+          <w:tab w:val="left" w:pos="916"/>
+          <w:tab w:val="left" w:pos="1832"/>
+          <w:tab w:val="left" w:pos="2748"/>
+          <w:tab w:val="left" w:pos="3664"/>
+          <w:tab w:val="left" w:pos="4580"/>
+          <w:tab w:val="left" w:pos="5496"/>
+          <w:tab w:val="left" w:pos="6412"/>
+          <w:tab w:val="left" w:pos="7328"/>
+          <w:tab w:val="left" w:pos="8244"/>
+          <w:tab w:val="left" w:pos="9160"/>
+          <w:tab w:val="left" w:pos="10076"/>
+          <w:tab w:val="left" w:pos="10992"/>
+          <w:tab w:val="left" w:pos="11908"/>
+          <w:tab w:val="left" w:pos="12824"/>
+          <w:tab w:val="left" w:pos="13740"/>
+          <w:tab w:val="left" w:pos="14656"/>
+        </w:tabs>
+        <w:spacing w:before="0" w:after="0" w:line="240" w:lineRule="auto"/>
+        <w:ind w:left="426"/>
+        <w:rPr>
+          <w:rFonts w:ascii="Courier New" w:eastAsia="Times New Roman" w:hAnsi="Courier New" w:cs="Courier New"/>
+          <w:lang w:val="en-GB" w:eastAsia="de-DE"/>
+        </w:rPr>
+      </w:pPr>
+      <w:r>
+        <w:rPr>
+          <w:rFonts w:eastAsia="Times New Roman" w:cstheme="minorHAnsi"/>
+          <w:lang w:val="en-GB" w:eastAsia="de-DE"/>
+        </w:rPr>
+        <w:t>Run docker</w:t>
+      </w:r>
+      <w:r>
+        <w:rPr>
+          <w:rFonts w:ascii="Courier New" w:eastAsia="Times New Roman" w:hAnsi="Courier New" w:cs="Courier New"/>
+          <w:lang w:val="en-GB" w:eastAsia="de-DE"/>
+        </w:rPr>
+        <w:t xml:space="preserve">: </w:t>
+      </w:r>
+      <w:r>
+        <w:rPr>
+          <w:rFonts w:ascii="Courier New" w:eastAsia="Times New Roman" w:hAnsi="Courier New" w:cs="Courier New"/>
+          <w:lang w:val="en-GB" w:eastAsia="de-DE"/>
+        </w:rPr>
+        <w:t xml:space="preserve">docker run -p </w:t>
+      </w:r>
+      <w:r>
+        <w:rPr>
+          <w:rFonts w:ascii="Courier New" w:eastAsia="Times New Roman" w:hAnsi="Courier New" w:cs="Courier New"/>
+          <w:lang w:val="en-GB" w:eastAsia="de-DE"/>
+        </w:rPr>
+        <w:t>4040</w:t>
+      </w:r>
+      <w:r>
+        <w:rPr>
+          <w:rFonts w:ascii="Courier New" w:eastAsia="Times New Roman" w:hAnsi="Courier New" w:cs="Courier New"/>
+          <w:lang w:val="en-GB" w:eastAsia="de-DE"/>
+        </w:rPr>
+        <w:t>:</w:t>
+      </w:r>
+      <w:r>
+        <w:rPr>
+          <w:rFonts w:ascii="Courier New" w:eastAsia="Times New Roman" w:hAnsi="Courier New" w:cs="Courier New"/>
+          <w:lang w:val="en-GB" w:eastAsia="de-DE"/>
+        </w:rPr>
+        <w:t>4040</w:t>
+      </w:r>
+      <w:r>
+        <w:rPr>
+          <w:rFonts w:ascii="Courier New" w:eastAsia="Times New Roman" w:hAnsi="Courier New" w:cs="Courier New"/>
+          <w:lang w:val="en-GB" w:eastAsia="de-DE"/>
+        </w:rPr>
+        <w:t xml:space="preserve"> jupyter/</w:t>
+      </w:r>
+      <w:r>
+        <w:rPr>
+          <w:rFonts w:ascii="Courier New" w:eastAsia="Times New Roman" w:hAnsi="Courier New" w:cs="Courier New"/>
+          <w:lang w:val="en-GB" w:eastAsia="de-DE"/>
+        </w:rPr>
+        <w:t>pyspark</w:t>
+      </w:r>
+      <w:r>
+        <w:rPr>
+          <w:rFonts w:ascii="Courier New" w:eastAsia="Times New Roman" w:hAnsi="Courier New" w:cs="Courier New"/>
+          <w:lang w:val="en-GB" w:eastAsia="de-DE"/>
+        </w:rPr>
+        <w:t>-notebook</w:t>
+      </w:r>
+      <w:r>
+        <w:rPr>
+          <w:rFonts w:ascii="Courier New" w:eastAsia="Times New Roman" w:hAnsi="Courier New" w:cs="Courier New"/>
+          <w:lang w:val="en-GB" w:eastAsia="de-DE"/>
+        </w:rPr>
+        <w:br/>
+      </w:r>
+      <w:r>
+        <w:rPr>
+          <w:rFonts w:eastAsia="Times New Roman" w:cstheme="minorHAnsi"/>
+          <w:lang w:val="en-GB" w:eastAsia="de-DE"/>
+        </w:rPr>
+        <w:t>Install</w:t>
+      </w:r>
+      <w:r>
+        <w:rPr>
+          <w:rFonts w:eastAsia="Times New Roman" w:cstheme="minorHAnsi"/>
+          <w:lang w:val="en-GB" w:eastAsia="de-DE"/>
+        </w:rPr>
+        <w:t>ation takes some time</w:t>
+      </w:r>
+      <w:r>
+        <w:rPr>
+          <w:rFonts w:eastAsia="Times New Roman" w:cstheme="minorHAnsi"/>
+          <w:lang w:val="en-GB" w:eastAsia="de-DE"/>
+        </w:rPr>
+        <w:t xml:space="preserve"> with the first run</w:t>
+      </w:r>
+      <w:r>
+        <w:rPr>
+          <w:rFonts w:ascii="Courier New" w:eastAsia="Times New Roman" w:hAnsi="Courier New" w:cs="Courier New"/>
+          <w:lang w:val="en-GB" w:eastAsia="de-DE"/>
+        </w:rPr>
+        <w:br/>
+      </w:r>
+      <w:r>
+        <w:rPr>
+          <w:noProof/>
+        </w:rPr>
+        <w:drawing>
+          <wp:inline distT="0" distB="0" distL="0" distR="0" wp14:anchorId="3CD896FB" wp14:editId="5C24F8B1">
+            <wp:extent cx="4212820" cy="1822450"/>
+            <wp:effectExtent l="0" t="0" r="0" b="6350"/>
+            <wp:docPr id="1" name="Grafik 1"/>
+            <wp:cNvGraphicFramePr>
+              <a:graphicFrameLocks xmlns:a="http://schemas.openxmlformats.org/drawingml/2006/main" noChangeAspect="1"/>
+            </wp:cNvGraphicFramePr>
+            <a:graphic xmlns:a="http://schemas.openxmlformats.org/drawingml/2006/main">
+              <a:graphicData uri="http://schemas.openxmlformats.org/drawingml/2006/picture">
+                <pic:pic xmlns:pic="http://schemas.openxmlformats.org/drawingml/2006/picture">
+                  <pic:nvPicPr>
+                    <pic:cNvPr id="1" name=""/>
+                    <pic:cNvPicPr/>
+                  </pic:nvPicPr>
+                  <pic:blipFill>
+                    <a:blip r:embed="rId12"/>
+                    <a:stretch>
+                      <a:fillRect/>
+                    </a:stretch>
+                  </pic:blipFill>
+                  <pic:spPr>
+                    <a:xfrm>
+                      <a:off x="0" y="0"/>
+                      <a:ext cx="4221344" cy="1826138"/>
+                    </a:xfrm>
+                    <a:prstGeom prst="rect">
+                      <a:avLst/>
+                    </a:prstGeom>
+                  </pic:spPr>
+                </pic:pic>
+              </a:graphicData>
+            </a:graphic>
+          </wp:inline>
+        </w:drawing>
+      </w:r>
+    </w:p>
+    <w:p>
+      <w:pPr>
+        <w:pStyle w:val="Listenabsatz"/>
+        <w:numPr>
+          <w:ilvl w:val="0"/>
+          <w:numId w:val="2"/>
+        </w:numPr>
+        <w:tabs>
+          <w:tab w:val="left" w:pos="916"/>
+          <w:tab w:val="left" w:pos="1832"/>
+          <w:tab w:val="left" w:pos="2748"/>
+          <w:tab w:val="left" w:pos="3664"/>
+          <w:tab w:val="left" w:pos="4580"/>
+          <w:tab w:val="left" w:pos="5496"/>
+          <w:tab w:val="left" w:pos="6412"/>
+          <w:tab w:val="left" w:pos="7328"/>
+          <w:tab w:val="left" w:pos="8244"/>
+          <w:tab w:val="left" w:pos="9160"/>
+          <w:tab w:val="left" w:pos="10076"/>
+          <w:tab w:val="left" w:pos="10992"/>
+          <w:tab w:val="left" w:pos="11908"/>
+          <w:tab w:val="left" w:pos="12824"/>
+          <w:tab w:val="left" w:pos="13740"/>
+          <w:tab w:val="left" w:pos="14656"/>
+        </w:tabs>
+        <w:spacing w:before="0" w:after="0" w:line="240" w:lineRule="auto"/>
+        <w:ind w:left="426"/>
+        <w:rPr>
+          <w:rFonts w:ascii="Courier New" w:eastAsia="Times New Roman" w:hAnsi="Courier New" w:cs="Courier New"/>
+          <w:lang w:val="en-GB" w:eastAsia="de-DE"/>
+        </w:rPr>
+      </w:pPr>
+      <w:r>
+        <w:rPr>
+          <w:rFonts w:eastAsia="Times New Roman" w:cstheme="minorHAnsi"/>
+          <w:lang w:val="en-GB" w:eastAsia="de-DE"/>
+        </w:rPr>
+        <w:t>Open notebook in browser:</w:t>
+      </w:r>
+      <w:r>
+        <w:rPr>
+          <w:rFonts w:ascii="Courier New" w:eastAsia="Times New Roman" w:hAnsi="Courier New" w:cs="Courier New"/>
+          <w:lang w:val="en-GB" w:eastAsia="de-DE"/>
+        </w:rPr>
+        <w:br/>
+      </w:r>
+      <w:r>
+        <w:rPr>
+          <w:noProof/>
+        </w:rPr>
+        <w:drawing>
+          <wp:inline distT="0" distB="0" distL="0" distR="0" wp14:anchorId="11659285" wp14:editId="00B2A13B">
+            <wp:extent cx="3240399" cy="1502380"/>
+            <wp:effectExtent l="0" t="0" r="0" b="3175"/>
+            <wp:docPr id="2" name="Grafik 2"/>
+            <wp:cNvGraphicFramePr>
+              <a:graphicFrameLocks xmlns:a="http://schemas.openxmlformats.org/drawingml/2006/main" noChangeAspect="1"/>
+            </wp:cNvGraphicFramePr>
+            <a:graphic xmlns:a="http://schemas.openxmlformats.org/drawingml/2006/main">
+              <a:graphicData uri="http://schemas.openxmlformats.org/drawingml/2006/picture">
+                <pic:pic xmlns:pic="http://schemas.openxmlformats.org/drawingml/2006/picture">
+                  <pic:nvPicPr>
+                    <pic:cNvPr id="1" name=""/>
+                    <pic:cNvPicPr/>
+                  </pic:nvPicPr>
+                  <pic:blipFill>
+                    <a:blip r:embed="rId13"/>
+                    <a:stretch>
+                      <a:fillRect/>
+                    </a:stretch>
+                  </pic:blipFill>
+                  <pic:spPr>
+                    <a:xfrm>
+                      <a:off x="0" y="0"/>
+                      <a:ext cx="3277809" cy="1519725"/>
+                    </a:xfrm>
+                    <a:prstGeom prst="rect">
+                      <a:avLst/>
+                    </a:prstGeom>
+                  </pic:spPr>
+                </pic:pic>
+              </a:graphicData>
+            </a:graphic>
+          </wp:inline>
+        </w:drawing>
+      </w:r>
+    </w:p>
+    <w:p>
+      <w:pPr>
+        <w:pStyle w:val="berschrift2"/>
+        <w:rPr>
+          <w:lang w:val="en-GB"/>
+        </w:rPr>
+      </w:pPr>
+      <w:r>
+        <w:rPr>
+          <w:lang w:val="en-GB"/>
+        </w:rPr>
+        <w:t>try</w:t>
+      </w:r>
+      <w:r>
+        <w:rPr>
+          <w:lang w:val="en-GB"/>
+        </w:rPr>
+        <w:t>: Docker – gettyimages/spark</w:t>
+      </w:r>
+    </w:p>
+    <w:p>
+      <w:pPr>
+        <w:pStyle w:val="Listenabsatz"/>
+        <w:numPr>
+          <w:ilvl w:val="0"/>
+          <w:numId w:val="4"/>
+        </w:numPr>
+        <w:ind w:left="426"/>
+        <w:rPr>
+          <w:lang w:val="en-GB"/>
+        </w:rPr>
+      </w:pPr>
+      <w:r>
+        <w:rPr>
+          <w:lang w:val="en-GB"/>
+        </w:rPr>
+        <w:t xml:space="preserve">Setup a Vagrant VM: </w:t>
+      </w:r>
+      <w:r>
+        <w:rPr>
+          <w:lang w:val="en-GB"/>
+        </w:rPr>
+        <w:t>v</w:t>
+      </w:r>
+      <w:r>
+        <w:rPr>
+          <w:lang w:val="en-GB"/>
+        </w:rPr>
+        <w:t>agrant init</w:t>
+      </w:r>
+    </w:p>
+    <w:p>
+      <w:pPr>
+        <w:pStyle w:val="Listenabsatz"/>
+        <w:numPr>
+          <w:ilvl w:val="0"/>
+          <w:numId w:val="4"/>
+        </w:numPr>
+        <w:tabs>
+          <w:tab w:val="left" w:pos="916"/>
+          <w:tab w:val="left" w:pos="1832"/>
+          <w:tab w:val="left" w:pos="2748"/>
+          <w:tab w:val="left" w:pos="3664"/>
+          <w:tab w:val="left" w:pos="4580"/>
+          <w:tab w:val="left" w:pos="5496"/>
+          <w:tab w:val="left" w:pos="6412"/>
+          <w:tab w:val="left" w:pos="7328"/>
+          <w:tab w:val="left" w:pos="8244"/>
+          <w:tab w:val="left" w:pos="9160"/>
+          <w:tab w:val="left" w:pos="10076"/>
+          <w:tab w:val="left" w:pos="10992"/>
+          <w:tab w:val="left" w:pos="11908"/>
+          <w:tab w:val="left" w:pos="12824"/>
+          <w:tab w:val="left" w:pos="13740"/>
+          <w:tab w:val="left" w:pos="14656"/>
+        </w:tabs>
+        <w:spacing w:before="0" w:after="0" w:line="240" w:lineRule="auto"/>
+        <w:ind w:left="426"/>
+        <w:rPr>
+          <w:rFonts w:ascii="Courier New" w:eastAsia="Times New Roman" w:hAnsi="Courier New" w:cs="Courier New"/>
+          <w:lang w:val="en-GB" w:eastAsia="de-DE"/>
+        </w:rPr>
+      </w:pPr>
+      <w:r>
+        <w:rPr>
+          <w:lang w:val="en-GB"/>
+        </w:rPr>
+        <w:t>Setup a docker in the VM: Refresh the vagrantfile</w:t>
+      </w:r>
+      <w:r>
+        <w:rPr>
+          <w:lang w:val="en-GB"/>
+        </w:rPr>
+        <w:br/>
+      </w:r>
+      <w:r>
+        <w:rPr>
+          <w:noProof/>
+        </w:rPr>
+        <w:drawing>
+          <wp:inline distT="0" distB="0" distL="0" distR="0" wp14:anchorId="7EED87FB" wp14:editId="5F9C3E32">
+            <wp:extent cx="5972810" cy="939165"/>
+            <wp:effectExtent l="0" t="0" r="8890" b="0"/>
+            <wp:docPr id="6" name="Grafik 6"/>
+            <wp:cNvGraphicFramePr>
+              <a:graphicFrameLocks xmlns:a="http://schemas.openxmlformats.org/drawingml/2006/main" noChangeAspect="1"/>
+            </wp:cNvGraphicFramePr>
+            <a:graphic xmlns:a="http://schemas.openxmlformats.org/drawingml/2006/main">
+              <a:graphicData uri="http://schemas.openxmlformats.org/drawingml/2006/picture">
+                <pic:pic xmlns:pic="http://schemas.openxmlformats.org/drawingml/2006/picture">
+                  <pic:nvPicPr>
+                    <pic:cNvPr id="1" name=""/>
+                    <pic:cNvPicPr/>
+                  </pic:nvPicPr>
+                  <pic:blipFill>
+                    <a:blip r:embed="rId14"/>
+                    <a:stretch>
+                      <a:fillRect/>
+                    </a:stretch>
+                  </pic:blipFill>
+                  <pic:spPr>
+                    <a:xfrm>
+                      <a:off x="0" y="0"/>
+                      <a:ext cx="5972810" cy="939165"/>
+                    </a:xfrm>
+                    <a:prstGeom prst="rect">
+                      <a:avLst/>
+                    </a:prstGeom>
+                  </pic:spPr>
+                </pic:pic>
+              </a:graphicData>
+            </a:graphic>
+          </wp:inline>
+        </w:drawing>
+      </w:r>
+      <w:r>
+        <w:rPr>
+          <w:lang w:val="en-GB"/>
+        </w:rPr>
+        <w:br/>
+      </w:r>
+      <w:r>
+        <w:rPr>
+          <w:lang w:val="en-GB"/>
+        </w:rPr>
+        <w:t>192.168.3.10</w:t>
+      </w:r>
+      <w:r>
+        <w:rPr>
+          <w:lang w:val="en-GB"/>
+        </w:rPr>
+        <w:br/>
+      </w:r>
+      <w:hyperlink r:id="rId15" w:history="1">
+        <w:r>
+          <w:rPr>
+            <w:rStyle w:val="Hyperlink"/>
+            <w:lang w:val="en-GB"/>
+          </w:rPr>
+          <w:t>https://stackoverflow.com/questions/14870</w:t>
+        </w:r>
+        <w:r>
+          <w:rPr>
+            <w:rStyle w:val="Hyperlink"/>
+            <w:lang w:val="en-GB"/>
+          </w:rPr>
+          <w:t>9</w:t>
+        </w:r>
+        <w:r>
+          <w:rPr>
+            <w:rStyle w:val="Hyperlink"/>
+            <w:lang w:val="en-GB"/>
+          </w:rPr>
+          <w:t>00/how</w:t>
+        </w:r>
+        <w:r>
+          <w:rPr>
+            <w:rStyle w:val="Hyperlink"/>
+            <w:lang w:val="en-GB"/>
+          </w:rPr>
+          <w:t>-</w:t>
+        </w:r>
+        <w:r>
+          <w:rPr>
+            <w:rStyle w:val="Hyperlink"/>
+            <w:lang w:val="en-GB"/>
+          </w:rPr>
+          <w:t>to-find-the-vagrant-ip</w:t>
+        </w:r>
+      </w:hyperlink>
+      <w:r>
+        <w:rPr>
+          <w:lang w:val="en-GB"/>
+        </w:rPr>
+        <w:t xml:space="preserve"> </w:t>
+      </w:r>
+      <w:r>
+        <w:rPr>
+          <w:lang w:val="en-GB"/>
+        </w:rPr>
+        <w:br/>
+      </w:r>
+      <w:r>
+        <w:rPr>
+          <w:lang w:val="en-GB"/>
+        </w:rPr>
+        <w:t xml:space="preserve"> / </w:t>
+      </w:r>
+      <w:r>
+        <w:rPr>
+          <w:rFonts w:ascii="Courier New" w:eastAsia="Times New Roman" w:hAnsi="Courier New" w:cs="Courier New"/>
+          <w:lang w:val="en-GB" w:eastAsia="de-DE"/>
+        </w:rPr>
+        <w:t>v</w:t>
+      </w:r>
+      <w:r>
+        <w:rPr>
+          <w:rFonts w:ascii="Courier New" w:eastAsia="Times New Roman" w:hAnsi="Courier New" w:cs="Courier New"/>
+          <w:lang w:val="en-GB" w:eastAsia="de-DE"/>
+        </w:rPr>
+        <w:t>agrant up</w:t>
+      </w:r>
+      <w:r>
+        <w:rPr>
+          <w:rFonts w:ascii="Courier New" w:eastAsia="Times New Roman" w:hAnsi="Courier New" w:cs="Courier New"/>
+          <w:lang w:val="en-GB" w:eastAsia="de-DE"/>
+        </w:rPr>
+        <w:br/>
+      </w:r>
+      <w:r>
+        <w:rPr>
+          <w:noProof/>
+        </w:rPr>
+        <w:drawing>
+          <wp:inline distT="0" distB="0" distL="0" distR="0" wp14:anchorId="0AB9CA0F" wp14:editId="3334D5E8">
+            <wp:extent cx="4289483" cy="1125043"/>
+            <wp:effectExtent l="0" t="0" r="0" b="0"/>
+            <wp:docPr id="9" name="Grafik 9"/>
+            <wp:cNvGraphicFramePr>
+              <a:graphicFrameLocks xmlns:a="http://schemas.openxmlformats.org/drawingml/2006/main" noChangeAspect="1"/>
+            </wp:cNvGraphicFramePr>
+            <a:graphic xmlns:a="http://schemas.openxmlformats.org/drawingml/2006/main">
+              <a:graphicData uri="http://schemas.openxmlformats.org/drawingml/2006/picture">
+                <pic:pic xmlns:pic="http://schemas.openxmlformats.org/drawingml/2006/picture">
+                  <pic:nvPicPr>
+                    <pic:cNvPr id="1" name=""/>
+                    <pic:cNvPicPr/>
+                  </pic:nvPicPr>
+                  <pic:blipFill>
+                    <a:blip r:embed="rId16"/>
+                    <a:stretch>
+                      <a:fillRect/>
+                    </a:stretch>
+                  </pic:blipFill>
+                  <pic:spPr>
+                    <a:xfrm>
+                      <a:off x="0" y="0"/>
+                      <a:ext cx="4360703" cy="1143723"/>
+                    </a:xfrm>
+                    <a:prstGeom prst="rect">
+                      <a:avLst/>
+                    </a:prstGeom>
+                  </pic:spPr>
+                </pic:pic>
+              </a:graphicData>
+            </a:graphic>
+          </wp:inline>
+        </w:drawing>
+      </w:r>
+      <w:r>
+        <w:rPr>
+          <w:rFonts w:ascii="Courier New" w:eastAsia="Times New Roman" w:hAnsi="Courier New" w:cs="Courier New"/>
+          <w:lang w:val="en-GB" w:eastAsia="de-DE"/>
+        </w:rPr>
+        <w:br/>
+      </w:r>
+      <w:r>
+        <w:rPr>
+          <w:rFonts w:ascii="Courier New" w:eastAsia="Times New Roman" w:hAnsi="Courier New" w:cs="Courier New"/>
+          <w:lang w:val="en-GB" w:eastAsia="de-DE"/>
+        </w:rPr>
+        <w:lastRenderedPageBreak/>
+        <w:t xml:space="preserve">/ </w:t>
+      </w:r>
+      <w:r>
+        <w:rPr>
+          <w:rFonts w:ascii="Courier New" w:eastAsia="Times New Roman" w:hAnsi="Courier New" w:cs="Courier New"/>
+          <w:lang w:val="en-GB" w:eastAsia="de-DE"/>
+        </w:rPr>
+        <w:t>v</w:t>
+      </w:r>
+      <w:r>
+        <w:rPr>
+          <w:rFonts w:ascii="Courier New" w:eastAsia="Times New Roman" w:hAnsi="Courier New" w:cs="Courier New"/>
+          <w:lang w:val="en-GB" w:eastAsia="de-DE"/>
+        </w:rPr>
+        <w:t>agrant ssh</w:t>
+      </w:r>
+      <w:r>
+        <w:rPr>
+          <w:rFonts w:ascii="Courier New" w:eastAsia="Times New Roman" w:hAnsi="Courier New" w:cs="Courier New"/>
+          <w:lang w:val="en-GB" w:eastAsia="de-DE"/>
+        </w:rPr>
+        <w:br/>
+      </w:r>
+      <w:r>
+        <w:rPr>
+          <w:noProof/>
+        </w:rPr>
+        <w:drawing>
+          <wp:inline distT="0" distB="0" distL="0" distR="0" wp14:anchorId="5ED37674" wp14:editId="16953FE7">
+            <wp:extent cx="4234064" cy="2713474"/>
+            <wp:effectExtent l="0" t="0" r="0" b="0"/>
+            <wp:docPr id="8" name="Grafik 8"/>
+            <wp:cNvGraphicFramePr>
+              <a:graphicFrameLocks xmlns:a="http://schemas.openxmlformats.org/drawingml/2006/main" noChangeAspect="1"/>
+            </wp:cNvGraphicFramePr>
+            <a:graphic xmlns:a="http://schemas.openxmlformats.org/drawingml/2006/main">
+              <a:graphicData uri="http://schemas.openxmlformats.org/drawingml/2006/picture">
+                <pic:pic xmlns:pic="http://schemas.openxmlformats.org/drawingml/2006/picture">
+                  <pic:nvPicPr>
+                    <pic:cNvPr id="1" name=""/>
+                    <pic:cNvPicPr/>
+                  </pic:nvPicPr>
+                  <pic:blipFill>
+                    <a:blip r:embed="rId17"/>
+                    <a:stretch>
+                      <a:fillRect/>
+                    </a:stretch>
+                  </pic:blipFill>
+                  <pic:spPr>
+                    <a:xfrm>
+                      <a:off x="0" y="0"/>
+                      <a:ext cx="4254083" cy="2726304"/>
+                    </a:xfrm>
+                    <a:prstGeom prst="rect">
+                      <a:avLst/>
+                    </a:prstGeom>
+                  </pic:spPr>
+                </pic:pic>
+              </a:graphicData>
+            </a:graphic>
+          </wp:inline>
+        </w:drawing>
+      </w:r>
+    </w:p>
+    <w:p>
+      <w:pPr>
+        <w:pStyle w:val="Listenabsatz"/>
+        <w:numPr>
+          <w:ilvl w:val="0"/>
+          <w:numId w:val="4"/>
+        </w:numPr>
+        <w:tabs>
+          <w:tab w:val="left" w:pos="916"/>
+          <w:tab w:val="left" w:pos="1832"/>
+          <w:tab w:val="left" w:pos="2748"/>
+          <w:tab w:val="left" w:pos="3664"/>
+          <w:tab w:val="left" w:pos="4580"/>
+          <w:tab w:val="left" w:pos="5496"/>
+          <w:tab w:val="left" w:pos="6412"/>
+          <w:tab w:val="left" w:pos="7328"/>
+          <w:tab w:val="left" w:pos="8244"/>
+          <w:tab w:val="left" w:pos="9160"/>
+          <w:tab w:val="left" w:pos="10076"/>
+          <w:tab w:val="left" w:pos="10992"/>
+          <w:tab w:val="left" w:pos="11908"/>
+          <w:tab w:val="left" w:pos="12824"/>
+          <w:tab w:val="left" w:pos="13740"/>
+          <w:tab w:val="left" w:pos="14656"/>
+        </w:tabs>
+        <w:spacing w:before="0" w:after="0" w:line="240" w:lineRule="auto"/>
+        <w:ind w:left="426"/>
+        <w:rPr>
+          <w:rFonts w:ascii="Courier New" w:eastAsia="Times New Roman" w:hAnsi="Courier New" w:cs="Courier New"/>
+          <w:lang w:val="en-GB" w:eastAsia="de-DE"/>
+        </w:rPr>
+      </w:pPr>
+      <w:r>
+        <w:rPr>
+          <w:lang w:val="en-GB"/>
+        </w:rPr>
+        <w:t>Get an image:</w:t>
+      </w:r>
+      <w:r>
+        <w:rPr>
+          <w:rFonts w:ascii="Courier New" w:eastAsia="Times New Roman" w:hAnsi="Courier New" w:cs="Courier New"/>
+          <w:lang w:val="en-GB" w:eastAsia="de-DE"/>
+        </w:rPr>
+        <w:t xml:space="preserve"> </w:t>
+      </w:r>
+      <w:r>
+        <w:rPr>
+          <w:rFonts w:ascii="Courier New" w:eastAsia="Times New Roman" w:hAnsi="Courier New" w:cs="Courier New"/>
+          <w:lang w:val="en-GB" w:eastAsia="de-DE"/>
+        </w:rPr>
+        <w:t>docker pull gettyimages/spark</w:t>
+      </w:r>
+      <w:r>
+        <w:rPr>
+          <w:rFonts w:ascii="Courier New" w:eastAsia="Times New Roman" w:hAnsi="Courier New" w:cs="Courier New"/>
+          <w:lang w:val="en-GB" w:eastAsia="de-DE"/>
+        </w:rPr>
+        <w:br/>
+      </w:r>
+      <w:hyperlink r:id="rId18" w:history="1">
+        <w:r>
+          <w:rPr>
+            <w:rStyle w:val="Hyperlink"/>
+            <w:lang w:val="en-GB"/>
+          </w:rPr>
+          <w:t>https://hub.docker.co</w:t>
+        </w:r>
+        <w:r>
+          <w:rPr>
+            <w:rStyle w:val="Hyperlink"/>
+            <w:lang w:val="en-GB"/>
+          </w:rPr>
+          <w:t>m</w:t>
+        </w:r>
+        <w:r>
+          <w:rPr>
+            <w:rStyle w:val="Hyperlink"/>
+            <w:lang w:val="en-GB"/>
+          </w:rPr>
+          <w:t>/r/gettyimages</w:t>
+        </w:r>
+        <w:r>
+          <w:rPr>
+            <w:rStyle w:val="Hyperlink"/>
+            <w:lang w:val="en-GB"/>
+          </w:rPr>
+          <w:t>/</w:t>
+        </w:r>
+        <w:r>
+          <w:rPr>
+            <w:rStyle w:val="Hyperlink"/>
+            <w:lang w:val="en-GB"/>
+          </w:rPr>
+          <w:t>spark/</w:t>
+        </w:r>
+      </w:hyperlink>
+      <w:r>
+        <w:rPr>
+          <w:lang w:val="en-GB"/>
+        </w:rPr>
+        <w:t xml:space="preserve"> </w:t>
+      </w:r>
+    </w:p>
+    <w:p>
+      <w:pPr>
+        <w:pStyle w:val="Listenabsatz"/>
+        <w:numPr>
+          <w:ilvl w:val="0"/>
+          <w:numId w:val="4"/>
+        </w:numPr>
+        <w:tabs>
+          <w:tab w:val="left" w:pos="916"/>
+          <w:tab w:val="left" w:pos="1832"/>
+          <w:tab w:val="left" w:pos="2748"/>
+          <w:tab w:val="left" w:pos="3664"/>
+          <w:tab w:val="left" w:pos="4580"/>
+          <w:tab w:val="left" w:pos="5496"/>
+          <w:tab w:val="left" w:pos="6412"/>
+          <w:tab w:val="left" w:pos="7328"/>
+          <w:tab w:val="left" w:pos="8244"/>
+          <w:tab w:val="left" w:pos="9160"/>
+          <w:tab w:val="left" w:pos="10076"/>
+          <w:tab w:val="left" w:pos="10992"/>
+          <w:tab w:val="left" w:pos="11908"/>
+          <w:tab w:val="left" w:pos="12824"/>
+          <w:tab w:val="left" w:pos="13740"/>
+          <w:tab w:val="left" w:pos="14656"/>
+        </w:tabs>
+        <w:spacing w:before="0" w:after="0" w:line="240" w:lineRule="auto"/>
+        <w:ind w:left="426"/>
+        <w:rPr>
+          <w:rFonts w:ascii="Courier New" w:eastAsia="Times New Roman" w:hAnsi="Courier New" w:cs="Courier New"/>
+          <w:lang w:val="en-GB" w:eastAsia="de-DE"/>
+        </w:rPr>
+      </w:pPr>
+      <w:r>
+        <w:rPr>
+          <w:lang w:val="en-GB"/>
+        </w:rPr>
+        <w:t>Run an example:</w:t>
+      </w:r>
+      <w:r>
+        <w:rPr>
+          <w:rFonts w:ascii="Courier New" w:eastAsia="Times New Roman" w:hAnsi="Courier New" w:cs="Courier New"/>
+          <w:lang w:val="en-GB" w:eastAsia="de-DE"/>
+        </w:rPr>
+        <w:t xml:space="preserve"> </w:t>
+      </w:r>
+      <w:r>
+        <w:rPr>
+          <w:rFonts w:ascii="Courier New" w:eastAsia="Times New Roman" w:hAnsi="Courier New" w:cs="Courier New"/>
+          <w:lang w:val="en-GB" w:eastAsia="de-DE"/>
+        </w:rPr>
+        <w:t>docker run --rm -it -p 4040:4040 gettyimages/spark bin/run-example SparkPi 10</w:t>
+      </w:r>
+    </w:p>
+    <w:p>
+      <w:pPr>
+        <w:rPr>
+          <w:lang w:val="en-GB"/>
+        </w:rPr>
+      </w:pPr>
+      <w:r>
+        <w:rPr>
+          <w:noProof/>
+        </w:rPr>
+        <w:drawing>
+          <wp:inline distT="0" distB="0" distL="0" distR="0" wp14:anchorId="017887C8" wp14:editId="26FCC246">
+            <wp:extent cx="5972810" cy="587375"/>
+            <wp:effectExtent l="0" t="0" r="8890" b="3175"/>
+            <wp:docPr id="5" name="Grafik 5"/>
+            <wp:cNvGraphicFramePr>
+              <a:graphicFrameLocks xmlns:a="http://schemas.openxmlformats.org/drawingml/2006/main" noChangeAspect="1"/>
+            </wp:cNvGraphicFramePr>
+            <a:graphic xmlns:a="http://schemas.openxmlformats.org/drawingml/2006/main">
+              <a:graphicData uri="http://schemas.openxmlformats.org/drawingml/2006/picture">
+                <pic:pic xmlns:pic="http://schemas.openxmlformats.org/drawingml/2006/picture">
+                  <pic:nvPicPr>
+                    <pic:cNvPr id="1" name=""/>
+                    <pic:cNvPicPr/>
+                  </pic:nvPicPr>
+                  <pic:blipFill>
+                    <a:blip r:embed="rId19"/>
+                    <a:stretch>
+                      <a:fillRect/>
+                    </a:stretch>
+                  </pic:blipFill>
+                  <pic:spPr>
+                    <a:xfrm>
+                      <a:off x="0" y="0"/>
+                      <a:ext cx="5972810" cy="587375"/>
+                    </a:xfrm>
+                    <a:prstGeom prst="rect">
+                      <a:avLst/>
+                    </a:prstGeom>
+                  </pic:spPr>
+                </pic:pic>
+              </a:graphicData>
+            </a:graphic>
+          </wp:inline>
+        </w:drawing>
+      </w:r>
+    </w:p>
+    <w:p>
+      <w:pPr>
+        <w:rPr>
+          <w:lang w:val="en-GB"/>
+        </w:rPr>
+      </w:pPr>
+    </w:p>
+    <w:p>
+      <w:pPr>
+        <w:rPr>
+          <w:lang w:val="en-GB"/>
+        </w:rPr>
+      </w:pPr>
+      <w:r>
+        <w:rPr>
+          <w:lang w:val="en-GB"/>
+        </w:rPr>
+        <w:t>Run spark</w:t>
+      </w:r>
+    </w:p>
+    <w:p>
+      <w:pPr>
+        <w:rPr>
+          <w:lang w:val="en-GB"/>
+        </w:rPr>
+      </w:pPr>
+      <w:r>
+        <w:rPr>
+          <w:noProof/>
+        </w:rPr>
+        <w:drawing>
+          <wp:inline distT="0" distB="0" distL="0" distR="0" wp14:anchorId="3BBF3774" wp14:editId="79A2C205">
+            <wp:extent cx="5972810" cy="1189990"/>
+            <wp:effectExtent l="0" t="0" r="8890" b="0"/>
+            <wp:docPr id="11" name="Grafik 11"/>
+            <wp:cNvGraphicFramePr>
+              <a:graphicFrameLocks xmlns:a="http://schemas.openxmlformats.org/drawingml/2006/main" noChangeAspect="1"/>
+            </wp:cNvGraphicFramePr>
+            <a:graphic xmlns:a="http://schemas.openxmlformats.org/drawingml/2006/main">
+              <a:graphicData uri="http://schemas.openxmlformats.org/drawingml/2006/picture">
+                <pic:pic xmlns:pic="http://schemas.openxmlformats.org/drawingml/2006/picture">
+                  <pic:nvPicPr>
+                    <pic:cNvPr id="1" name=""/>
+                    <pic:cNvPicPr/>
+                  </pic:nvPicPr>
+                  <pic:blipFill>
+                    <a:blip r:embed="rId20"/>
+                    <a:stretch>
+                      <a:fillRect/>
+                    </a:stretch>
+                  </pic:blipFill>
+                  <pic:spPr>
+                    <a:xfrm>
+                      <a:off x="0" y="0"/>
+                      <a:ext cx="5972810" cy="1189990"/>
+                    </a:xfrm>
+                    <a:prstGeom prst="rect">
+                      <a:avLst/>
+                    </a:prstGeom>
+                  </pic:spPr>
+                </pic:pic>
+              </a:graphicData>
+            </a:graphic>
+          </wp:inline>
+        </w:drawing>
+      </w:r>
+    </w:p>
+    <w:p>
+      <w:pPr>
+        <w:rPr>
+          <w:lang w:val="en-GB"/>
+        </w:rPr>
+      </w:pPr>
+      <w:r>
+        <w:rPr>
+          <w:lang w:val="en-GB"/>
+        </w:rPr>
+        <w:t>Run code</w:t>
+      </w:r>
+      <w:r>
+        <w:rPr>
+          <w:lang w:val="en-GB"/>
+        </w:rPr>
+        <w:t xml:space="preserve"> – doesn’t work:</w:t>
+      </w:r>
+    </w:p>
+    <w:p>
+      <w:pPr>
+        <w:rPr>
+          <w:lang w:val="en-GB"/>
+        </w:rPr>
+      </w:pPr>
+      <w:r>
+        <w:rPr>
+          <w:noProof/>
+        </w:rPr>
+        <w:lastRenderedPageBreak/>
+        <w:drawing>
+          <wp:inline distT="0" distB="0" distL="0" distR="0" wp14:anchorId="4F43E176" wp14:editId="3F9CFACA">
+            <wp:extent cx="5972810" cy="2352040"/>
+            <wp:effectExtent l="0" t="0" r="8890" b="0"/>
+            <wp:docPr id="15" name="Grafik 15"/>
+            <wp:cNvGraphicFramePr>
+              <a:graphicFrameLocks xmlns:a="http://schemas.openxmlformats.org/drawingml/2006/main" noChangeAspect="1"/>
+            </wp:cNvGraphicFramePr>
+            <a:graphic xmlns:a="http://schemas.openxmlformats.org/drawingml/2006/main">
+              <a:graphicData uri="http://schemas.openxmlformats.org/drawingml/2006/picture">
+                <pic:pic xmlns:pic="http://schemas.openxmlformats.org/drawingml/2006/picture">
+                  <pic:nvPicPr>
+                    <pic:cNvPr id="1" name=""/>
+                    <pic:cNvPicPr/>
+                  </pic:nvPicPr>
+                  <pic:blipFill>
+                    <a:blip r:embed="rId21"/>
+                    <a:stretch>
+                      <a:fillRect/>
+                    </a:stretch>
+                  </pic:blipFill>
+                  <pic:spPr>
+                    <a:xfrm>
+                      <a:off x="0" y="0"/>
+                      <a:ext cx="5972810" cy="2352040"/>
+                    </a:xfrm>
+                    <a:prstGeom prst="rect">
+                      <a:avLst/>
+                    </a:prstGeom>
+                  </pic:spPr>
+                </pic:pic>
+              </a:graphicData>
+            </a:graphic>
+          </wp:inline>
+        </w:drawing>
+      </w:r>
+    </w:p>
+    <w:p>
+      <w:pPr>
+        <w:rPr>
+          <w:lang w:val="en-GB"/>
+        </w:rPr>
+      </w:pPr>
+      <w:hyperlink r:id="rId22" w:history="1">
+        <w:r>
+          <w:rPr>
+            <w:rStyle w:val="Hyperlink"/>
+            <w:lang w:val="en-GB"/>
+          </w:rPr>
+          <w:t>https://jaceklaskowski.gitbooks.io/mastering-apache-spark/spark-tips-and-tricks-running-spark-windows.html</w:t>
+        </w:r>
+      </w:hyperlink>
+    </w:p>
+    <w:p>
+      <w:pPr>
+        <w:pStyle w:val="berschrift2"/>
+        <w:rPr>
+          <w:lang w:val="en-GB"/>
+        </w:rPr>
+      </w:pPr>
+      <w:r>
+        <w:rPr>
+          <w:lang w:val="en-GB"/>
+        </w:rPr>
+        <w:t>Try: kaggle</w:t>
+      </w:r>
+    </w:p>
+    <w:p>
+      <w:pPr>
+        <w:rPr>
+          <w:lang w:val="en-GB"/>
+        </w:rPr>
+      </w:pPr>
+      <w:r>
+        <w:rPr>
+          <w:lang w:val="en-GB"/>
+        </w:rPr>
+        <w:t xml:space="preserve">Works in </w:t>
+      </w:r>
+      <w:hyperlink r:id="rId23" w:history="1">
+        <w:r>
+          <w:rPr>
+            <w:rStyle w:val="Hyperlink"/>
+            <w:lang w:val="en-GB"/>
+          </w:rPr>
+          <w:t>https://www.kaggle.com/kernels/notebooks/new?forkParentScriptVersionId=5495607</w:t>
+        </w:r>
+      </w:hyperlink>
+      <w:r>
+        <w:rPr>
+          <w:lang w:val="en-GB"/>
+        </w:rPr>
+        <w:t xml:space="preserve"> </w:t>
+      </w:r>
+    </w:p>
+    <w:p>
+      <w:pPr>
+        <w:rPr>
+          <w:lang w:val="en-GB"/>
+        </w:rPr>
+      </w:pPr>
+      <w:r>
+        <w:rPr>
+          <w:noProof/>
+        </w:rPr>
+        <w:drawing>
+          <wp:inline distT="0" distB="0" distL="0" distR="0" wp14:anchorId="466CC165" wp14:editId="06F4CB2F">
+            <wp:extent cx="2951019" cy="801750"/>
+            <wp:effectExtent l="0" t="0" r="1905" b="0"/>
+            <wp:docPr id="17" name="Grafik 17"/>
+            <wp:cNvGraphicFramePr>
+              <a:graphicFrameLocks xmlns:a="http://schemas.openxmlformats.org/drawingml/2006/main" noChangeAspect="1"/>
+            </wp:cNvGraphicFramePr>
+            <a:graphic xmlns:a="http://schemas.openxmlformats.org/drawingml/2006/main">
+              <a:graphicData uri="http://schemas.openxmlformats.org/drawingml/2006/picture">
+                <pic:pic xmlns:pic="http://schemas.openxmlformats.org/drawingml/2006/picture">
+                  <pic:nvPicPr>
+                    <pic:cNvPr id="1" name=""/>
+                    <pic:cNvPicPr/>
+                  </pic:nvPicPr>
+                  <pic:blipFill>
+                    <a:blip r:embed="rId24"/>
+                    <a:stretch>
+                      <a:fillRect/>
+                    </a:stretch>
+                  </pic:blipFill>
+                  <pic:spPr>
+                    <a:xfrm>
+                      <a:off x="0" y="0"/>
+                      <a:ext cx="3013168" cy="818635"/>
+                    </a:xfrm>
+                    <a:prstGeom prst="rect">
+                      <a:avLst/>
+                    </a:prstGeom>
+                  </pic:spPr>
+                </pic:pic>
+              </a:graphicData>
+            </a:graphic>
+          </wp:inline>
+        </w:drawing>
+      </w:r>
+    </w:p>
+    <w:p>
+      <w:pPr>
+        <w:rPr>
+          <w:noProof/>
+          <w:lang w:val="en-GB"/>
+        </w:rPr>
+      </w:pPr>
+      <w:r>
+        <w:rPr>
+          <w:noProof/>
+          <w:lang w:val="en-GB"/>
+        </w:rPr>
+        <w:t>But package missed in m</w:t>
+      </w:r>
+      <w:r>
+        <w:rPr>
+          <w:noProof/>
+          <w:lang w:val="en-GB"/>
+        </w:rPr>
+        <w:t>y notebook:</w:t>
+      </w:r>
+    </w:p>
+    <w:p>
+      <w:pPr>
+        <w:rPr>
+          <w:lang w:val="en-GB"/>
+        </w:rPr>
+      </w:pPr>
+      <w:r>
+        <w:rPr>
+          <w:noProof/>
+        </w:rPr>
+        <w:drawing>
+          <wp:inline distT="0" distB="0" distL="0" distR="0" wp14:anchorId="59E305C1" wp14:editId="3BBEE9FB">
+            <wp:extent cx="2992582" cy="1514108"/>
+            <wp:effectExtent l="0" t="0" r="0" b="0"/>
+            <wp:docPr id="19" name="Grafik 19"/>
+            <wp:cNvGraphicFramePr>
+              <a:graphicFrameLocks xmlns:a="http://schemas.openxmlformats.org/drawingml/2006/main" noChangeAspect="1"/>
+            </wp:cNvGraphicFramePr>
+            <a:graphic xmlns:a="http://schemas.openxmlformats.org/drawingml/2006/main">
+              <a:graphicData uri="http://schemas.openxmlformats.org/drawingml/2006/picture">
+                <pic:pic xmlns:pic="http://schemas.openxmlformats.org/drawingml/2006/picture">
+                  <pic:nvPicPr>
+                    <pic:cNvPr id="1" name=""/>
+                    <pic:cNvPicPr/>
+                  </pic:nvPicPr>
+                  <pic:blipFill>
+                    <a:blip r:embed="rId25"/>
+                    <a:stretch>
+                      <a:fillRect/>
+                    </a:stretch>
+                  </pic:blipFill>
+                  <pic:spPr>
+                    <a:xfrm>
+                      <a:off x="0" y="0"/>
+                      <a:ext cx="3020196" cy="1528079"/>
+                    </a:xfrm>
+                    <a:prstGeom prst="rect">
+                      <a:avLst/>
+                    </a:prstGeom>
+                  </pic:spPr>
+                </pic:pic>
+              </a:graphicData>
+            </a:graphic>
+          </wp:inline>
+        </w:drawing>
+      </w:r>
+    </w:p>
+    <w:p>
+      <w:pPr>
+        <w:rPr>
+          <w:lang w:val="en-GB"/>
+        </w:rPr>
+      </w:pPr>
+      <w:r>
+        <w:rPr>
+          <w:lang w:val="en-GB"/>
+        </w:rPr>
+        <w:t>Add custom package:</w:t>
+      </w:r>
+    </w:p>
+    <w:p>
+      <w:pPr>
+        <w:rPr>
+          <w:lang w:val="en-GB"/>
+        </w:rPr>
+      </w:pPr>
+      <w:r>
+        <w:rPr>
+          <w:noProof/>
+        </w:rPr>
+        <w:drawing>
+          <wp:inline distT="0" distB="0" distL="0" distR="0" wp14:anchorId="0DD1BD97" wp14:editId="36653528">
+            <wp:extent cx="3241306" cy="1759527"/>
+            <wp:effectExtent l="0" t="0" r="0" b="0"/>
+            <wp:docPr id="20" name="Grafik 20"/>
+            <wp:cNvGraphicFramePr>
+              <a:graphicFrameLocks xmlns:a="http://schemas.openxmlformats.org/drawingml/2006/main" noChangeAspect="1"/>
+            </wp:cNvGraphicFramePr>
+            <a:graphic xmlns:a="http://schemas.openxmlformats.org/drawingml/2006/main">
+              <a:graphicData uri="http://schemas.openxmlformats.org/drawingml/2006/picture">
+                <pic:pic xmlns:pic="http://schemas.openxmlformats.org/drawingml/2006/picture">
+                  <pic:nvPicPr>
+                    <pic:cNvPr id="1" name=""/>
+                    <pic:cNvPicPr/>
+                  </pic:nvPicPr>
+                  <pic:blipFill>
+                    <a:blip r:embed="rId26"/>
+                    <a:stretch>
+                      <a:fillRect/>
+                    </a:stretch>
+                  </pic:blipFill>
+                  <pic:spPr>
+                    <a:xfrm>
+                      <a:off x="0" y="0"/>
+                      <a:ext cx="3285742" cy="1783649"/>
+                    </a:xfrm>
+                    <a:prstGeom prst="rect">
+                      <a:avLst/>
+                    </a:prstGeom>
+                  </pic:spPr>
+                </pic:pic>
+              </a:graphicData>
+            </a:graphic>
+          </wp:inline>
+        </w:drawing>
+      </w:r>
+    </w:p>
+    <w:p>
+      <w:pPr>
+        <w:rPr>
+          <w:lang w:val="en-GB"/>
+        </w:rPr>
+      </w:pPr>
+      <w:r>
+        <w:rPr>
+          <w:lang w:val="en-GB"/>
+        </w:rPr>
+        <w:lastRenderedPageBreak/>
+        <w:t>Failed:</w:t>
+      </w:r>
+    </w:p>
+    <w:p>
+      <w:pPr>
+        <w:rPr>
+          <w:lang w:val="en-GB"/>
+        </w:rPr>
+      </w:pPr>
+      <w:r>
+        <w:rPr>
+          <w:noProof/>
+        </w:rPr>
+        <w:drawing>
+          <wp:inline distT="0" distB="0" distL="0" distR="0" wp14:anchorId="37ABB40F" wp14:editId="7FC69DCE">
+            <wp:extent cx="3175221" cy="1738168"/>
+            <wp:effectExtent l="0" t="0" r="6350" b="0"/>
+            <wp:docPr id="21" name="Grafik 21"/>
+            <wp:cNvGraphicFramePr>
+              <a:graphicFrameLocks xmlns:a="http://schemas.openxmlformats.org/drawingml/2006/main" noChangeAspect="1"/>
+            </wp:cNvGraphicFramePr>
+            <a:graphic xmlns:a="http://schemas.openxmlformats.org/drawingml/2006/main">
+              <a:graphicData uri="http://schemas.openxmlformats.org/drawingml/2006/picture">
+                <pic:pic xmlns:pic="http://schemas.openxmlformats.org/drawingml/2006/picture">
+                  <pic:nvPicPr>
+                    <pic:cNvPr id="1" name=""/>
+                    <pic:cNvPicPr/>
+                  </pic:nvPicPr>
+                  <pic:blipFill>
+                    <a:blip r:embed="rId27"/>
+                    <a:stretch>
+                      <a:fillRect/>
+                    </a:stretch>
+                  </pic:blipFill>
+                  <pic:spPr>
+                    <a:xfrm>
+                      <a:off x="0" y="0"/>
+                      <a:ext cx="3202055" cy="1752857"/>
+                    </a:xfrm>
+                    <a:prstGeom prst="rect">
+                      <a:avLst/>
+                    </a:prstGeom>
+                  </pic:spPr>
+                </pic:pic>
+              </a:graphicData>
+            </a:graphic>
+          </wp:inline>
+        </w:drawing>
+      </w:r>
+    </w:p>
+    <w:p>
+      <w:pPr>
+        <w:rPr>
+          <w:lang w:val="en-GB"/>
+        </w:rPr>
+      </w:pPr>
+      <w:r>
+        <w:rPr>
+          <w:lang w:val="en-GB"/>
+        </w:rPr>
+        <w:t>Next try:</w:t>
+      </w:r>
+    </w:p>
+    <w:p>
+      <w:pPr>
+        <w:rPr>
+          <w:lang w:val="en-GB"/>
+        </w:rPr>
+      </w:pPr>
+      <w:r>
+        <w:rPr>
+          <w:noProof/>
+        </w:rPr>
+        <w:drawing>
+          <wp:inline distT="0" distB="0" distL="0" distR="0" wp14:anchorId="2E5CDB94" wp14:editId="1ABB19A0">
+            <wp:extent cx="5972810" cy="2164715"/>
+            <wp:effectExtent l="0" t="0" r="8890" b="6985"/>
+            <wp:docPr id="22" name="Grafik 22"/>
+            <wp:cNvGraphicFramePr>
+              <a:graphicFrameLocks xmlns:a="http://schemas.openxmlformats.org/drawingml/2006/main" noChangeAspect="1"/>
+            </wp:cNvGraphicFramePr>
+            <a:graphic xmlns:a="http://schemas.openxmlformats.org/drawingml/2006/main">
+              <a:graphicData uri="http://schemas.openxmlformats.org/drawingml/2006/picture">
+                <pic:pic xmlns:pic="http://schemas.openxmlformats.org/drawingml/2006/picture">
+                  <pic:nvPicPr>
+                    <pic:cNvPr id="1" name=""/>
+                    <pic:cNvPicPr/>
+                  </pic:nvPicPr>
+                  <pic:blipFill>
+                    <a:blip r:embed="rId28"/>
+                    <a:stretch>
+                      <a:fillRect/>
+                    </a:stretch>
+                  </pic:blipFill>
+                  <pic:spPr>
+                    <a:xfrm>
+                      <a:off x="0" y="0"/>
+                      <a:ext cx="5972810" cy="2164715"/>
+                    </a:xfrm>
+                    <a:prstGeom prst="rect">
+                      <a:avLst/>
+                    </a:prstGeom>
+                  </pic:spPr>
+                </pic:pic>
+              </a:graphicData>
+            </a:graphic>
+          </wp:inline>
+        </w:drawing>
+      </w:r>
+    </w:p>
+    <w:p>
+      <w:pPr>
+        <w:pStyle w:val="berschrift1"/>
+        <w:rPr>
+          <w:lang w:val="en-GB"/>
+        </w:rPr>
+      </w:pPr>
+      <w:r>
+        <w:rPr>
+          <w:lang w:val="en-GB"/>
+        </w:rPr>
+        <w:t>The code</w:t>
+      </w:r>
+    </w:p>
+    <w:p>
+      <w:pPr>
+        <w:rPr>
+          <w:noProof/>
+          <w:lang w:val="en-GB"/>
+        </w:rPr>
+      </w:pPr>
+      <w:r>
+        <w:rPr>
+          <w:noProof/>
+          <w:lang w:val="en-GB"/>
+        </w:rPr>
+        <w:t xml:space="preserve">Is public on kaggle: </w:t>
+      </w:r>
+      <w:hyperlink r:id="rId29" w:history="1">
+        <w:r>
+          <w:rPr>
+            <w:rStyle w:val="Hyperlink"/>
+            <w:noProof/>
+            <w:lang w:val="en-GB"/>
+          </w:rPr>
+          <w:t>https://www.kaggle.com/kewagbln/shakespeare-word-count-with-spark-python</w:t>
+        </w:r>
+      </w:hyperlink>
+      <w:r>
+        <w:rPr>
+          <w:noProof/>
+          <w:lang w:val="en-GB"/>
+        </w:rPr>
+        <w:t xml:space="preserve"> </w:t>
+      </w:r>
+    </w:p>
+    <w:p>
+      <w:pPr>
+        <w:rPr>
+          <w:lang w:val="en-GB"/>
+        </w:rPr>
+      </w:pPr>
+      <w:r>
+        <w:rPr>
+          <w:noProof/>
+        </w:rPr>
+        <w:drawing>
+          <wp:inline distT="0" distB="0" distL="0" distR="0" wp14:anchorId="7436F152" wp14:editId="2235E729">
+            <wp:extent cx="1608455" cy="2272146"/>
+            <wp:effectExtent l="0" t="0" r="0" b="0"/>
+            <wp:docPr id="24" name="Grafik 24"/>
+            <wp:cNvGraphicFramePr>
+              <a:graphicFrameLocks xmlns:a="http://schemas.openxmlformats.org/drawingml/2006/main" noChangeAspect="1"/>
+            </wp:cNvGraphicFramePr>
+            <a:graphic xmlns:a="http://schemas.openxmlformats.org/drawingml/2006/main">
+              <a:graphicData uri="http://schemas.openxmlformats.org/drawingml/2006/picture">
+                <pic:pic xmlns:pic="http://schemas.openxmlformats.org/drawingml/2006/picture">
+                  <pic:nvPicPr>
+                    <pic:cNvPr id="1" name=""/>
+                    <pic:cNvPicPr/>
+                  </pic:nvPicPr>
+                  <pic:blipFill rotWithShape="1">
+                    <a:blip r:embed="rId30"/>
+                    <a:srcRect b="50227"/>
+                    <a:stretch/>
+                  </pic:blipFill>
+                  <pic:spPr bwMode="auto">
+                    <a:xfrm>
+                      <a:off x="0" y="0"/>
+                      <a:ext cx="1629827" cy="2302337"/>
+                    </a:xfrm>
+                    <a:prstGeom prst="rect">
+                      <a:avLst/>
+                    </a:prstGeom>
+                    <a:ln>
+                      <a:noFill/>
+                    </a:ln>
+                    <a:extLst>
+                      <a:ext uri="{53640926-AAD7-44D8-BBD7-CCE9431645EC}">
+                        <a14:shadowObscured xmlns:a14="http://schemas.microsoft.com/office/drawing/2010/main"/>
+                      </a:ext>
+                    </a:extLst>
+                  </pic:spPr>
+                </pic:pic>
+              </a:graphicData>
+            </a:graphic>
+          </wp:inline>
+        </w:drawing>
+      </w:r>
+      <w:r>
+        <w:rPr>
+          <w:noProof/>
+        </w:rPr>
+        <w:drawing>
+          <wp:inline distT="0" distB="0" distL="0" distR="0" wp14:anchorId="71B1CF6F" wp14:editId="4D6FD1A1">
+            <wp:extent cx="1608455" cy="2279003"/>
+            <wp:effectExtent l="0" t="0" r="0" b="7620"/>
+            <wp:docPr id="25" name="Grafik 25"/>
+            <wp:cNvGraphicFramePr>
+              <a:graphicFrameLocks xmlns:a="http://schemas.openxmlformats.org/drawingml/2006/main" noChangeAspect="1"/>
+            </wp:cNvGraphicFramePr>
+            <a:graphic xmlns:a="http://schemas.openxmlformats.org/drawingml/2006/main">
+              <a:graphicData uri="http://schemas.openxmlformats.org/drawingml/2006/picture">
+                <pic:pic xmlns:pic="http://schemas.openxmlformats.org/drawingml/2006/picture">
+                  <pic:nvPicPr>
+                    <pic:cNvPr id="1" name=""/>
+                    <pic:cNvPicPr/>
+                  </pic:nvPicPr>
+                  <pic:blipFill rotWithShape="1">
+                    <a:blip r:embed="rId30"/>
+                    <a:srcRect t="50077"/>
+                    <a:stretch/>
+                  </pic:blipFill>
+                  <pic:spPr bwMode="auto">
+                    <a:xfrm>
+                      <a:off x="0" y="0"/>
+                      <a:ext cx="1629827" cy="2309285"/>
+                    </a:xfrm>
+                    <a:prstGeom prst="rect">
+                      <a:avLst/>
+                    </a:prstGeom>
+                    <a:ln>
+                      <a:noFill/>
+                    </a:ln>
+                    <a:extLst>
+                      <a:ext uri="{53640926-AAD7-44D8-BBD7-CCE9431645EC}">
+                        <a14:shadowObscured xmlns:a14="http://schemas.microsoft.com/office/drawing/2010/main"/>
+                      </a:ext>
+                    </a:extLst>
+                  </pic:spPr>
+                </pic:pic>
+              </a:graphicData>
+            </a:graphic>
+          </wp:inline>
+        </w:drawing>
       </w:r>
       <w:bookmarkStart w:id="0" w:name="_GoBack"/>
       <w:bookmarkEnd w:id="0"/>
-      <w:r>
-        <w:rPr>
-          <w:rFonts w:eastAsia="Times New Roman"/>
-          <w:lang w:val="en-GB" w:eastAsia="de-DE"/>
-        </w:rPr>
-        <w:t xml:space="preserve">mplete Shakespeare writings, strip the header and search for the #24 most used word in his writings. </w:t>
-      </w:r>
-      <w:r>
-        <w:rPr>
-          <w:rFonts w:eastAsia="Times New Roman"/>
-          <w:lang w:val="en-GB" w:eastAsia="de-DE"/>
-        </w:rPr>
-        <w:br/>
-        <w:t>Provide your code in one pdf, txt or by one link!</w:t>
-      </w:r>
-    </w:p>
-    <w:p>
-      <w:pPr>
-        <w:rPr>
-          <w:lang w:val="en-GB"/>
-        </w:rPr>
-      </w:pPr>
     </w:p>
     <w:sectPr>
       <w:pgSz w:w="12240" w:h="15840"/>
@@ -167,8 +2046,278 @@
       </w:rPr>
     </w:lvl>
   </w:abstractNum>
+  <w:abstractNum w:abstractNumId="1" w15:restartNumberingAfterBreak="0">
+    <w:nsid w:val="302B1BE7"/>
+    <w:multiLevelType w:val="hybridMultilevel"/>
+    <w:tmpl w:val="AF0A98FC"/>
+    <w:lvl w:ilvl="0" w:tplc="0407000F">
+      <w:start w:val="1"/>
+      <w:numFmt w:val="decimal"/>
+      <w:lvlText w:val="%1."/>
+      <w:lvlJc w:val="left"/>
+      <w:pPr>
+        <w:ind w:left="720" w:hanging="360"/>
+      </w:pPr>
+    </w:lvl>
+    <w:lvl w:ilvl="1" w:tplc="04070019">
+      <w:start w:val="1"/>
+      <w:numFmt w:val="lowerLetter"/>
+      <w:lvlText w:val="%2."/>
+      <w:lvlJc w:val="left"/>
+      <w:pPr>
+        <w:ind w:left="1440" w:hanging="360"/>
+      </w:pPr>
+    </w:lvl>
+    <w:lvl w:ilvl="2" w:tplc="0407001B" w:tentative="1">
+      <w:start w:val="1"/>
+      <w:numFmt w:val="lowerRoman"/>
+      <w:lvlText w:val="%3."/>
+      <w:lvlJc w:val="right"/>
+      <w:pPr>
+        <w:ind w:left="2160" w:hanging="180"/>
+      </w:pPr>
+    </w:lvl>
+    <w:lvl w:ilvl="3" w:tplc="0407000F" w:tentative="1">
+      <w:start w:val="1"/>
+      <w:numFmt w:val="decimal"/>
+      <w:lvlText w:val="%4."/>
+      <w:lvlJc w:val="left"/>
+      <w:pPr>
+        <w:ind w:left="2880" w:hanging="360"/>
+      </w:pPr>
+    </w:lvl>
+    <w:lvl w:ilvl="4" w:tplc="04070019" w:tentative="1">
+      <w:start w:val="1"/>
+      <w:numFmt w:val="lowerLetter"/>
+      <w:lvlText w:val="%5."/>
+      <w:lvlJc w:val="left"/>
+      <w:pPr>
+        <w:ind w:left="3600" w:hanging="360"/>
+      </w:pPr>
+    </w:lvl>
+    <w:lvl w:ilvl="5" w:tplc="0407001B" w:tentative="1">
+      <w:start w:val="1"/>
+      <w:numFmt w:val="lowerRoman"/>
+      <w:lvlText w:val="%6."/>
+      <w:lvlJc w:val="right"/>
+      <w:pPr>
+        <w:ind w:left="4320" w:hanging="180"/>
+      </w:pPr>
+    </w:lvl>
+    <w:lvl w:ilvl="6" w:tplc="0407000F" w:tentative="1">
+      <w:start w:val="1"/>
+      <w:numFmt w:val="decimal"/>
+      <w:lvlText w:val="%7."/>
+      <w:lvlJc w:val="left"/>
+      <w:pPr>
+        <w:ind w:left="5040" w:hanging="360"/>
+      </w:pPr>
+    </w:lvl>
+    <w:lvl w:ilvl="7" w:tplc="04070019" w:tentative="1">
+      <w:start w:val="1"/>
+      <w:numFmt w:val="lowerLetter"/>
+      <w:lvlText w:val="%8."/>
+      <w:lvlJc w:val="left"/>
+      <w:pPr>
+        <w:ind w:left="5760" w:hanging="360"/>
+      </w:pPr>
+    </w:lvl>
+    <w:lvl w:ilvl="8" w:tplc="0407001B" w:tentative="1">
+      <w:start w:val="1"/>
+      <w:numFmt w:val="lowerRoman"/>
+      <w:lvlText w:val="%9."/>
+      <w:lvlJc w:val="right"/>
+      <w:pPr>
+        <w:ind w:left="6480" w:hanging="180"/>
+      </w:pPr>
+    </w:lvl>
+  </w:abstractNum>
+  <w:abstractNum w:abstractNumId="2" w15:restartNumberingAfterBreak="0">
+    <w:nsid w:val="43E73C6F"/>
+    <w:multiLevelType w:val="hybridMultilevel"/>
+    <w:tmpl w:val="78A02D36"/>
+    <w:lvl w:ilvl="0" w:tplc="FD4CF2F0">
+      <w:start w:val="1"/>
+      <w:numFmt w:val="decimal"/>
+      <w:lvlText w:val="%1."/>
+      <w:lvlJc w:val="left"/>
+      <w:pPr>
+        <w:ind w:left="720" w:hanging="360"/>
+      </w:pPr>
+      <w:rPr>
+        <w:rFonts w:hint="default"/>
+      </w:rPr>
+    </w:lvl>
+    <w:lvl w:ilvl="1" w:tplc="04070019" w:tentative="1">
+      <w:start w:val="1"/>
+      <w:numFmt w:val="lowerLetter"/>
+      <w:lvlText w:val="%2."/>
+      <w:lvlJc w:val="left"/>
+      <w:pPr>
+        <w:ind w:left="1440" w:hanging="360"/>
+      </w:pPr>
+    </w:lvl>
+    <w:lvl w:ilvl="2" w:tplc="0407001B" w:tentative="1">
+      <w:start w:val="1"/>
+      <w:numFmt w:val="lowerRoman"/>
+      <w:lvlText w:val="%3."/>
+      <w:lvlJc w:val="right"/>
+      <w:pPr>
+        <w:ind w:left="2160" w:hanging="180"/>
+      </w:pPr>
+    </w:lvl>
+    <w:lvl w:ilvl="3" w:tplc="0407000F" w:tentative="1">
+      <w:start w:val="1"/>
+      <w:numFmt w:val="decimal"/>
+      <w:lvlText w:val="%4."/>
+      <w:lvlJc w:val="left"/>
+      <w:pPr>
+        <w:ind w:left="2880" w:hanging="360"/>
+      </w:pPr>
+    </w:lvl>
+    <w:lvl w:ilvl="4" w:tplc="04070019" w:tentative="1">
+      <w:start w:val="1"/>
+      <w:numFmt w:val="lowerLetter"/>
+      <w:lvlText w:val="%5."/>
+      <w:lvlJc w:val="left"/>
+      <w:pPr>
+        <w:ind w:left="3600" w:hanging="360"/>
+      </w:pPr>
+    </w:lvl>
+    <w:lvl w:ilvl="5" w:tplc="0407001B" w:tentative="1">
+      <w:start w:val="1"/>
+      <w:numFmt w:val="lowerRoman"/>
+      <w:lvlText w:val="%6."/>
+      <w:lvlJc w:val="right"/>
+      <w:pPr>
+        <w:ind w:left="4320" w:hanging="180"/>
+      </w:pPr>
+    </w:lvl>
+    <w:lvl w:ilvl="6" w:tplc="0407000F" w:tentative="1">
+      <w:start w:val="1"/>
+      <w:numFmt w:val="decimal"/>
+      <w:lvlText w:val="%7."/>
+      <w:lvlJc w:val="left"/>
+      <w:pPr>
+        <w:ind w:left="5040" w:hanging="360"/>
+      </w:pPr>
+    </w:lvl>
+    <w:lvl w:ilvl="7" w:tplc="04070019" w:tentative="1">
+      <w:start w:val="1"/>
+      <w:numFmt w:val="lowerLetter"/>
+      <w:lvlText w:val="%8."/>
+      <w:lvlJc w:val="left"/>
+      <w:pPr>
+        <w:ind w:left="5760" w:hanging="360"/>
+      </w:pPr>
+    </w:lvl>
+    <w:lvl w:ilvl="8" w:tplc="0407001B" w:tentative="1">
+      <w:start w:val="1"/>
+      <w:numFmt w:val="lowerRoman"/>
+      <w:lvlText w:val="%9."/>
+      <w:lvlJc w:val="right"/>
+      <w:pPr>
+        <w:ind w:left="6480" w:hanging="180"/>
+      </w:pPr>
+    </w:lvl>
+  </w:abstractNum>
+  <w:abstractNum w:abstractNumId="3" w15:restartNumberingAfterBreak="0">
+    <w:nsid w:val="68DF0C8F"/>
+    <w:multiLevelType w:val="hybridMultilevel"/>
+    <w:tmpl w:val="AF0A98FC"/>
+    <w:lvl w:ilvl="0" w:tplc="0407000F">
+      <w:start w:val="1"/>
+      <w:numFmt w:val="decimal"/>
+      <w:lvlText w:val="%1."/>
+      <w:lvlJc w:val="left"/>
+      <w:pPr>
+        <w:ind w:left="720" w:hanging="360"/>
+      </w:pPr>
+    </w:lvl>
+    <w:lvl w:ilvl="1" w:tplc="04070019">
+      <w:start w:val="1"/>
+      <w:numFmt w:val="lowerLetter"/>
+      <w:lvlText w:val="%2."/>
+      <w:lvlJc w:val="left"/>
+      <w:pPr>
+        <w:ind w:left="1440" w:hanging="360"/>
+      </w:pPr>
+    </w:lvl>
+    <w:lvl w:ilvl="2" w:tplc="0407001B" w:tentative="1">
+      <w:start w:val="1"/>
+      <w:numFmt w:val="lowerRoman"/>
+      <w:lvlText w:val="%3."/>
+      <w:lvlJc w:val="right"/>
+      <w:pPr>
+        <w:ind w:left="2160" w:hanging="180"/>
+      </w:pPr>
+    </w:lvl>
+    <w:lvl w:ilvl="3" w:tplc="0407000F" w:tentative="1">
+      <w:start w:val="1"/>
+      <w:numFmt w:val="decimal"/>
+      <w:lvlText w:val="%4."/>
+      <w:lvlJc w:val="left"/>
+      <w:pPr>
+        <w:ind w:left="2880" w:hanging="360"/>
+      </w:pPr>
+    </w:lvl>
+    <w:lvl w:ilvl="4" w:tplc="04070019" w:tentative="1">
+      <w:start w:val="1"/>
+      <w:numFmt w:val="lowerLetter"/>
+      <w:lvlText w:val="%5."/>
+      <w:lvlJc w:val="left"/>
+      <w:pPr>
+        <w:ind w:left="3600" w:hanging="360"/>
+      </w:pPr>
+    </w:lvl>
+    <w:lvl w:ilvl="5" w:tplc="0407001B" w:tentative="1">
+      <w:start w:val="1"/>
+      <w:numFmt w:val="lowerRoman"/>
+      <w:lvlText w:val="%6."/>
+      <w:lvlJc w:val="right"/>
+      <w:pPr>
+        <w:ind w:left="4320" w:hanging="180"/>
+      </w:pPr>
+    </w:lvl>
+    <w:lvl w:ilvl="6" w:tplc="0407000F" w:tentative="1">
+      <w:start w:val="1"/>
+      <w:numFmt w:val="decimal"/>
+      <w:lvlText w:val="%7."/>
+      <w:lvlJc w:val="left"/>
+      <w:pPr>
+        <w:ind w:left="5040" w:hanging="360"/>
+      </w:pPr>
+    </w:lvl>
+    <w:lvl w:ilvl="7" w:tplc="04070019" w:tentative="1">
+      <w:start w:val="1"/>
+      <w:numFmt w:val="lowerLetter"/>
+      <w:lvlText w:val="%8."/>
+      <w:lvlJc w:val="left"/>
+      <w:pPr>
+        <w:ind w:left="5760" w:hanging="360"/>
+      </w:pPr>
+    </w:lvl>
+    <w:lvl w:ilvl="8" w:tplc="0407001B" w:tentative="1">
+      <w:start w:val="1"/>
+      <w:numFmt w:val="lowerRoman"/>
+      <w:lvlText w:val="%9."/>
+      <w:lvlJc w:val="right"/>
+      <w:pPr>
+        <w:ind w:left="6480" w:hanging="180"/>
+      </w:pPr>
+    </w:lvl>
+  </w:abstractNum>
   <w:num w:numId="1">
     <w:abstractNumId w:val="0"/>
+  </w:num>
+  <w:num w:numId="2">
+    <w:abstractNumId w:val="1"/>
+  </w:num>
+  <w:num w:numId="3">
+    <w:abstractNumId w:val="2"/>
+  </w:num>
+  <w:num w:numId="4">
+    <w:abstractNumId w:val="3"/>
   </w:num>
 </w:numbering>
 </file>
@@ -1266,6 +3415,39 @@
       <w:contextualSpacing/>
     </w:pPr>
   </w:style>
+  <w:style w:type="character" w:customStyle="1" w:styleId="n">
+    <w:name w:val="n"/>
+    <w:basedOn w:val="Absatz-Standardschriftart"/>
+    <w:rsid w:val="00E2421B"/>
+  </w:style>
+  <w:style w:type="character" w:customStyle="1" w:styleId="o">
+    <w:name w:val="o"/>
+    <w:basedOn w:val="Absatz-Standardschriftart"/>
+    <w:rsid w:val="00E2421B"/>
+  </w:style>
+  <w:style w:type="character" w:customStyle="1" w:styleId="mi">
+    <w:name w:val="mi"/>
+    <w:basedOn w:val="Absatz-Standardschriftart"/>
+    <w:rsid w:val="00E2421B"/>
+  </w:style>
+  <w:style w:type="character" w:customStyle="1" w:styleId="p">
+    <w:name w:val="p"/>
+    <w:basedOn w:val="Absatz-Standardschriftart"/>
+    <w:rsid w:val="00E2421B"/>
+  </w:style>
+  <w:style w:type="character" w:styleId="HTMLCode">
+    <w:name w:val="HTML Code"/>
+    <w:basedOn w:val="Absatz-Standardschriftart"/>
+    <w:uiPriority w:val="99"/>
+    <w:semiHidden/>
+    <w:unhideWhenUsed/>
+    <w:rsid w:val="00DF319E"/>
+    <w:rPr>
+      <w:rFonts w:ascii="Courier New" w:eastAsia="Times New Roman" w:hAnsi="Courier New" w:cs="Courier New"/>
+      <w:sz w:val="20"/>
+      <w:szCs w:val="20"/>
+    </w:rPr>
+  </w:style>
 </w:styles>
 </file>
 

</xml_diff>